<commit_message>
DPIA - Pt 1
</commit_message>
<xml_diff>
--- a/Data Management - CA2 - Case Study DMP DPIA - Student Ciaran Finnegan d21124026 v1-4 100522.docx
+++ b/Data Management - CA2 - Case Study DMP DPIA - Student Ciaran Finnegan d21124026 v1-4 100522.docx
@@ -468,7 +468,7 @@
         <w:rPr>
           <w:noProof/>
         </w:rPr>
-        <w:instrText xml:space="preserve"> PAGEREF _Toc103076321 \h </w:instrText>
+        <w:instrText xml:space="preserve"> PAGEREF _Toc103112179 \h </w:instrText>
       </w:r>
       <w:r>
         <w:rPr>
@@ -533,7 +533,7 @@
         <w:rPr>
           <w:noProof/>
         </w:rPr>
-        <w:instrText xml:space="preserve"> PAGEREF _Toc103076322 \h </w:instrText>
+        <w:instrText xml:space="preserve"> PAGEREF _Toc103112180 \h </w:instrText>
       </w:r>
       <w:r>
         <w:rPr>
@@ -598,7 +598,7 @@
         <w:rPr>
           <w:noProof/>
         </w:rPr>
-        <w:instrText xml:space="preserve"> PAGEREF _Toc103076323 \h </w:instrText>
+        <w:instrText xml:space="preserve"> PAGEREF _Toc103112181 \h </w:instrText>
       </w:r>
       <w:r>
         <w:rPr>
@@ -663,7 +663,7 @@
         <w:rPr>
           <w:noProof/>
         </w:rPr>
-        <w:instrText xml:space="preserve"> PAGEREF _Toc103076324 \h </w:instrText>
+        <w:instrText xml:space="preserve"> PAGEREF _Toc103112182 \h </w:instrText>
       </w:r>
       <w:r>
         <w:rPr>
@@ -730,7 +730,7 @@
         <w:rPr>
           <w:noProof/>
         </w:rPr>
-        <w:instrText xml:space="preserve"> PAGEREF _Toc103076325 \h </w:instrText>
+        <w:instrText xml:space="preserve"> PAGEREF _Toc103112183 \h </w:instrText>
       </w:r>
       <w:r>
         <w:rPr>
@@ -795,7 +795,7 @@
         <w:rPr>
           <w:noProof/>
         </w:rPr>
-        <w:instrText xml:space="preserve"> PAGEREF _Toc103076326 \h </w:instrText>
+        <w:instrText xml:space="preserve"> PAGEREF _Toc103112184 \h </w:instrText>
       </w:r>
       <w:r>
         <w:rPr>
@@ -860,7 +860,7 @@
         <w:rPr>
           <w:noProof/>
         </w:rPr>
-        <w:instrText xml:space="preserve"> PAGEREF _Toc103076327 \h </w:instrText>
+        <w:instrText xml:space="preserve"> PAGEREF _Toc103112185 \h </w:instrText>
       </w:r>
       <w:r>
         <w:rPr>
@@ -925,7 +925,7 @@
         <w:rPr>
           <w:noProof/>
         </w:rPr>
-        <w:instrText xml:space="preserve"> PAGEREF _Toc103076328 \h </w:instrText>
+        <w:instrText xml:space="preserve"> PAGEREF _Toc103112186 \h </w:instrText>
       </w:r>
       <w:r>
         <w:rPr>
@@ -990,7 +990,7 @@
         <w:rPr>
           <w:noProof/>
         </w:rPr>
-        <w:instrText xml:space="preserve"> PAGEREF _Toc103076329 \h </w:instrText>
+        <w:instrText xml:space="preserve"> PAGEREF _Toc103112187 \h </w:instrText>
       </w:r>
       <w:r>
         <w:rPr>
@@ -1057,7 +1057,7 @@
         <w:rPr>
           <w:noProof/>
         </w:rPr>
-        <w:instrText xml:space="preserve"> PAGEREF _Toc103076330 \h </w:instrText>
+        <w:instrText xml:space="preserve"> PAGEREF _Toc103112188 \h </w:instrText>
       </w:r>
       <w:r>
         <w:rPr>
@@ -1104,7 +1104,7 @@
           <w:noProof/>
         </w:rPr>
         <w:tab/>
-        <w:t>Project Predict: Basis for Lawful Data Processing</w:t>
+        <w:t>Project Predict: Basis for Lawful Data Processing (Wk4)</w:t>
       </w:r>
       <w:r>
         <w:rPr>
@@ -1122,7 +1122,7 @@
         <w:rPr>
           <w:noProof/>
         </w:rPr>
-        <w:instrText xml:space="preserve"> PAGEREF _Toc103076331 \h </w:instrText>
+        <w:instrText xml:space="preserve"> PAGEREF _Toc103112189 \h </w:instrText>
       </w:r>
       <w:r>
         <w:rPr>
@@ -1169,7 +1169,7 @@
           <w:noProof/>
         </w:rPr>
         <w:tab/>
-        <w:t>Project Predict: Data Controllers and Processors</w:t>
+        <w:t>Project Predict: Data Controllers and Processors (Wk4)</w:t>
       </w:r>
       <w:r>
         <w:rPr>
@@ -1187,7 +1187,7 @@
         <w:rPr>
           <w:noProof/>
         </w:rPr>
-        <w:instrText xml:space="preserve"> PAGEREF _Toc103076332 \h </w:instrText>
+        <w:instrText xml:space="preserve"> PAGEREF _Toc103112190 \h </w:instrText>
       </w:r>
       <w:r>
         <w:rPr>
@@ -1204,7 +1204,7 @@
         <w:rPr>
           <w:noProof/>
         </w:rPr>
-        <w:t>10</w:t>
+        <w:t>11</w:t>
       </w:r>
       <w:r>
         <w:rPr>
@@ -1252,7 +1252,7 @@
         <w:rPr>
           <w:noProof/>
         </w:rPr>
-        <w:instrText xml:space="preserve"> PAGEREF _Toc103076333 \h </w:instrText>
+        <w:instrText xml:space="preserve"> PAGEREF _Toc103112191 \h </w:instrText>
       </w:r>
       <w:r>
         <w:rPr>
@@ -1269,7 +1269,7 @@
         <w:rPr>
           <w:noProof/>
         </w:rPr>
-        <w:t>10</w:t>
+        <w:t>14</w:t>
       </w:r>
       <w:r>
         <w:rPr>
@@ -1317,7 +1317,7 @@
         <w:rPr>
           <w:noProof/>
         </w:rPr>
-        <w:instrText xml:space="preserve"> PAGEREF _Toc103076334 \h </w:instrText>
+        <w:instrText xml:space="preserve"> PAGEREF _Toc103112192 \h </w:instrText>
       </w:r>
       <w:r>
         <w:rPr>
@@ -1334,7 +1334,7 @@
         <w:rPr>
           <w:noProof/>
         </w:rPr>
-        <w:t>10</w:t>
+        <w:t>15</w:t>
       </w:r>
       <w:r>
         <w:rPr>
@@ -1364,7 +1364,7 @@
           <w:noProof/>
         </w:rPr>
         <w:tab/>
-        <w:t>Project Predict: Ethical and Privacy Risk Matrix</w:t>
+        <w:t>Project Predict: Ethical and Privacy Risk Matrix (Wk2 + )</w:t>
       </w:r>
       <w:r>
         <w:rPr>
@@ -1382,7 +1382,7 @@
         <w:rPr>
           <w:noProof/>
         </w:rPr>
-        <w:instrText xml:space="preserve"> PAGEREF _Toc103076335 \h </w:instrText>
+        <w:instrText xml:space="preserve"> PAGEREF _Toc103112193 \h </w:instrText>
       </w:r>
       <w:r>
         <w:rPr>
@@ -1399,7 +1399,7 @@
         <w:rPr>
           <w:noProof/>
         </w:rPr>
-        <w:t>11</w:t>
+        <w:t>16</w:t>
       </w:r>
       <w:r>
         <w:rPr>
@@ -1449,7 +1449,7 @@
         <w:rPr>
           <w:noProof/>
         </w:rPr>
-        <w:instrText xml:space="preserve"> PAGEREF _Toc103076336 \h </w:instrText>
+        <w:instrText xml:space="preserve"> PAGEREF _Toc103112194 \h </w:instrText>
       </w:r>
       <w:r>
         <w:rPr>
@@ -1466,7 +1466,7 @@
         <w:rPr>
           <w:noProof/>
         </w:rPr>
-        <w:t>12</w:t>
+        <w:t>17</w:t>
       </w:r>
       <w:r>
         <w:rPr>
@@ -1516,7 +1516,7 @@
         <w:rPr>
           <w:noProof/>
         </w:rPr>
-        <w:instrText xml:space="preserve"> PAGEREF _Toc103076337 \h </w:instrText>
+        <w:instrText xml:space="preserve"> PAGEREF _Toc103112195 \h </w:instrText>
       </w:r>
       <w:r>
         <w:rPr>
@@ -1533,7 +1533,7 @@
         <w:rPr>
           <w:noProof/>
         </w:rPr>
-        <w:t>13</w:t>
+        <w:t>18</w:t>
       </w:r>
       <w:r>
         <w:rPr>
@@ -1658,21 +1658,11 @@
       <w:r>
         <w:instrText xml:space="preserve"> compare </w:instrText>
       </w:r>
-      <w:r>
-        <w:fldChar w:fldCharType="begin"/>
-      </w:r>
-      <w:r>
-        <w:instrText xml:space="preserve"> DOCPROPERTY "EDouble_Sided"  </w:instrText>
-      </w:r>
-      <w:r>
-        <w:fldChar w:fldCharType="separate"/>
-      </w:r>
-      <w:r>
-        <w:instrText>N</w:instrText>
-      </w:r>
-      <w:r>
-        <w:fldChar w:fldCharType="end"/>
-      </w:r>
+      <w:fldSimple w:instr=" DOCPROPERTY &quot;EDouble_Sided&quot;  ">
+        <w:r>
+          <w:instrText>N</w:instrText>
+        </w:r>
+      </w:fldSimple>
       <w:r>
         <w:instrText xml:space="preserve">= "Y" </w:instrText>
       </w:r>
@@ -1815,7 +1805,7 @@
         <w:pStyle w:val="Heading1"/>
       </w:pPr>
       <w:bookmarkStart w:id="0" w:name="_Ref97151679"/>
-      <w:bookmarkStart w:id="1" w:name="_Toc103076321"/>
+      <w:bookmarkStart w:id="1" w:name="_Toc103112179"/>
       <w:r>
         <w:lastRenderedPageBreak/>
         <w:t>Introduction</w:t>
@@ -1827,7 +1817,7 @@
       <w:pPr>
         <w:pStyle w:val="Heading2"/>
       </w:pPr>
-      <w:bookmarkStart w:id="2" w:name="_Toc103076322"/>
+      <w:bookmarkStart w:id="2" w:name="_Toc103112180"/>
       <w:r>
         <w:t>Purpose of Report</w:t>
       </w:r>
@@ -1840,19 +1830,11 @@
           <w:sz w:val="24"/>
         </w:rPr>
       </w:pPr>
-      <w:proofErr w:type="gramStart"/>
-      <w:r>
-        <w:rPr>
-          <w:sz w:val="24"/>
-        </w:rPr>
-        <w:t>The..</w:t>
-      </w:r>
-      <w:proofErr w:type="gramEnd"/>
-      <w:r>
-        <w:rPr>
-          <w:sz w:val="24"/>
-        </w:rPr>
-        <w:t xml:space="preserve"> </w:t>
+      <w:r>
+        <w:rPr>
+          <w:sz w:val="24"/>
+        </w:rPr>
+        <w:t>Project Predict has achieved ethical approval in principle but part of the final funding process involves the generation of a Data Management Plan (DMP) and a Data Protection Impact Assessment (DPIA).</w:t>
       </w:r>
     </w:p>
     <w:p>
@@ -1862,13 +1844,74 @@
           <w:sz w:val="24"/>
         </w:rPr>
       </w:pPr>
+      <w:r>
+        <w:rPr>
+          <w:sz w:val="24"/>
+        </w:rPr>
+        <w:t>This document contains drafts of both the DMP and DPIA content and is initially intended for internal project sponsor review.</w:t>
+      </w:r>
+    </w:p>
+    <w:p>
+      <w:pPr>
+        <w:spacing w:line="360" w:lineRule="auto"/>
+        <w:rPr>
+          <w:sz w:val="24"/>
+        </w:rPr>
+      </w:pPr>
+      <w:r>
+        <w:rPr>
+          <w:sz w:val="24"/>
+        </w:rPr>
+        <w:t xml:space="preserve">Section </w:t>
+      </w:r>
+      <w:r>
+        <w:rPr>
+          <w:sz w:val="24"/>
+        </w:rPr>
+        <w:fldChar w:fldCharType="begin"/>
+      </w:r>
+      <w:r>
+        <w:rPr>
+          <w:sz w:val="24"/>
+        </w:rPr>
+        <w:instrText xml:space="preserve"> REF _Ref103111813 \r \h </w:instrText>
+      </w:r>
+      <w:r>
+        <w:rPr>
+          <w:sz w:val="24"/>
+        </w:rPr>
+      </w:r>
+      <w:r>
+        <w:rPr>
+          <w:sz w:val="24"/>
+        </w:rPr>
+        <w:fldChar w:fldCharType="separate"/>
+      </w:r>
+      <w:r>
+        <w:rPr>
+          <w:sz w:val="24"/>
+        </w:rPr>
+        <w:t>4</w:t>
+      </w:r>
+      <w:r>
+        <w:rPr>
+          <w:sz w:val="24"/>
+        </w:rPr>
+        <w:fldChar w:fldCharType="end"/>
+      </w:r>
+      <w:r>
+        <w:rPr>
+          <w:sz w:val="24"/>
+        </w:rPr>
+        <w:t xml:space="preserve"> of this document provides a brief synopsis of the key recommendations of both the DMP and DPIA.</w:t>
+      </w:r>
     </w:p>
     <w:p/>
     <w:p>
       <w:pPr>
         <w:pStyle w:val="Heading2"/>
       </w:pPr>
-      <w:bookmarkStart w:id="3" w:name="_Toc103076323"/>
+      <w:bookmarkStart w:id="3" w:name="_Toc103112181"/>
       <w:r>
         <w:t>The Data Management Plan</w:t>
       </w:r>
@@ -1881,19 +1924,17 @@
           <w:sz w:val="24"/>
         </w:rPr>
       </w:pPr>
-      <w:proofErr w:type="gramStart"/>
-      <w:r>
-        <w:rPr>
-          <w:sz w:val="24"/>
-        </w:rPr>
-        <w:t>The..</w:t>
-      </w:r>
-      <w:proofErr w:type="gramEnd"/>
-      <w:r>
-        <w:rPr>
-          <w:sz w:val="24"/>
-        </w:rPr>
-        <w:t xml:space="preserve"> </w:t>
+      <w:r>
+        <w:rPr>
+          <w:sz w:val="24"/>
+        </w:rPr>
+        <w:t>The</w:t>
+      </w:r>
+      <w:r>
+        <w:rPr>
+          <w:sz w:val="24"/>
+        </w:rPr>
+        <w:t xml:space="preserve"> DMP is a formal document that explains how data should be handled through the lifecycle of the Project Predict initiative.</w:t>
       </w:r>
     </w:p>
     <w:p>
@@ -1909,7 +1950,7 @@
       <w:pPr>
         <w:pStyle w:val="Heading2"/>
       </w:pPr>
-      <w:bookmarkStart w:id="4" w:name="_Toc103076324"/>
+      <w:bookmarkStart w:id="4" w:name="_Toc103112182"/>
       <w:r>
         <w:t>The Data Protection Impact Assessment</w:t>
       </w:r>
@@ -1922,19 +1963,11 @@
           <w:sz w:val="24"/>
         </w:rPr>
       </w:pPr>
-      <w:proofErr w:type="gramStart"/>
-      <w:r>
-        <w:rPr>
-          <w:sz w:val="24"/>
-        </w:rPr>
-        <w:t>The..</w:t>
-      </w:r>
-      <w:proofErr w:type="gramEnd"/>
-      <w:r>
-        <w:rPr>
-          <w:sz w:val="24"/>
-        </w:rPr>
-        <w:t xml:space="preserve"> </w:t>
+      <w:r>
+        <w:rPr>
+          <w:sz w:val="24"/>
+        </w:rPr>
+        <w:t xml:space="preserve">The DPIA is a formal documentation of the risks that can arise out of the processing of patient data throughout the Project Predict lifecycle. It also includes remedies and actions to identify and minimise these risks as early as possible. </w:t>
       </w:r>
     </w:p>
     <w:p>
@@ -1963,7 +1996,7 @@
       <w:pPr>
         <w:pStyle w:val="Heading1"/>
       </w:pPr>
-      <w:bookmarkStart w:id="5" w:name="_Toc103076325"/>
+      <w:bookmarkStart w:id="5" w:name="_Toc103112183"/>
       <w:r>
         <w:lastRenderedPageBreak/>
         <w:t>Data Management Plan</w:t>
@@ -1974,7 +2007,7 @@
       <w:pPr>
         <w:pStyle w:val="Heading2"/>
       </w:pPr>
-      <w:bookmarkStart w:id="6" w:name="_Toc103076326"/>
+      <w:bookmarkStart w:id="6" w:name="_Toc103112184"/>
       <w:r>
         <w:t xml:space="preserve">Project Predict: Data Flow </w:t>
       </w:r>
@@ -2223,7 +2256,7 @@
       <w:pPr>
         <w:pStyle w:val="Heading2"/>
       </w:pPr>
-      <w:bookmarkStart w:id="7" w:name="_Toc103076327"/>
+      <w:bookmarkStart w:id="7" w:name="_Toc103112185"/>
       <w:r>
         <w:lastRenderedPageBreak/>
         <w:t xml:space="preserve">Project Predict: Data </w:t>
@@ -2748,7 +2781,7 @@
       <w:pPr>
         <w:pStyle w:val="Heading2"/>
       </w:pPr>
-      <w:bookmarkStart w:id="8" w:name="_Toc103076328"/>
+      <w:bookmarkStart w:id="8" w:name="_Toc103112186"/>
       <w:r>
         <w:lastRenderedPageBreak/>
         <w:t>Project Predict: Data Bias and Remediation</w:t>
@@ -3243,7 +3276,7 @@
       <w:pPr>
         <w:pStyle w:val="Heading2"/>
       </w:pPr>
-      <w:bookmarkStart w:id="9" w:name="_Toc103076329"/>
+      <w:bookmarkStart w:id="9" w:name="_Toc103112187"/>
       <w:r>
         <w:lastRenderedPageBreak/>
         <w:t>Project Predict: Data Privacy and Security</w:t>
@@ -3282,7 +3315,21 @@
         <w:rPr>
           <w:sz w:val="24"/>
         </w:rPr>
-        <w:t>There is a somewhat informal perception that cloud-based data storage is inherently less secure than ‘on-premise’ data storage. In reality</w:t>
+        <w:t>There is a somewhat informal perception that cloud-based data storage is inherently less secure than ‘</w:t>
+      </w:r>
+      <w:proofErr w:type="gramStart"/>
+      <w:r>
+        <w:rPr>
+          <w:sz w:val="24"/>
+        </w:rPr>
+        <w:t>on-premise</w:t>
+      </w:r>
+      <w:proofErr w:type="gramEnd"/>
+      <w:r>
+        <w:rPr>
+          <w:sz w:val="24"/>
+        </w:rPr>
+        <w:t>’ data storage. In reality</w:t>
       </w:r>
       <w:r>
         <w:rPr>
@@ -3420,7 +3467,7 @@
       <w:pPr>
         <w:pStyle w:val="Heading1"/>
       </w:pPr>
-      <w:bookmarkStart w:id="10" w:name="_Toc103076330"/>
+      <w:bookmarkStart w:id="10" w:name="_Toc103112188"/>
       <w:r>
         <w:lastRenderedPageBreak/>
         <w:t xml:space="preserve">Data </w:t>
@@ -3434,30 +3481,173 @@
       <w:pPr>
         <w:pStyle w:val="Heading2"/>
       </w:pPr>
-      <w:bookmarkStart w:id="11" w:name="_Toc103076331"/>
+      <w:bookmarkStart w:id="11" w:name="_Toc103112189"/>
       <w:r>
         <w:t>Project Predict: Basis for Lawful Data Processing</w:t>
       </w:r>
+      <w:r>
+        <w:t xml:space="preserve"> (Wk4)</w:t>
+      </w:r>
       <w:bookmarkEnd w:id="11"/>
     </w:p>
     <w:p>
       <w:pPr>
+        <w:autoSpaceDE w:val="0"/>
+        <w:autoSpaceDN w:val="0"/>
+        <w:adjustRightInd w:val="0"/>
+        <w:spacing w:after="0" w:line="360" w:lineRule="auto"/>
+        <w:rPr>
+          <w:sz w:val="24"/>
+          <w:lang w:val="en-IE" w:eastAsia="en-GB"/>
+        </w:rPr>
+      </w:pPr>
+      <w:r>
+        <w:rPr>
+          <w:sz w:val="24"/>
+          <w:lang w:val="en-IE" w:eastAsia="en-GB"/>
+        </w:rPr>
+        <w:t>If you are processing personal data, what is the lawful basis for processing this</w:t>
+      </w:r>
+    </w:p>
+    <w:p>
+      <w:pPr>
         <w:spacing w:line="360" w:lineRule="auto"/>
         <w:rPr>
           <w:sz w:val="24"/>
-        </w:rPr>
-      </w:pPr>
-      <w:r>
-        <w:rPr>
-          <w:sz w:val="24"/>
-        </w:rPr>
-        <w:t>Ipso Lorem…</w:t>
+          <w:lang w:val="en-IE" w:eastAsia="en-GB"/>
+        </w:rPr>
+      </w:pPr>
+      <w:r>
+        <w:rPr>
+          <w:sz w:val="24"/>
+          <w:lang w:val="en-IE" w:eastAsia="en-GB"/>
+        </w:rPr>
+        <w:t>data? (Justify your answer)</w:t>
       </w:r>
     </w:p>
     <w:p>
       <w:pPr>
         <w:spacing w:line="360" w:lineRule="auto"/>
         <w:rPr>
+          <w:sz w:val="24"/>
+        </w:rPr>
+      </w:pPr>
+      <w:r>
+        <w:rPr>
+          <w:sz w:val="24"/>
+        </w:rPr>
+        <w:t xml:space="preserve">Project Predict must adhere to legal requirements, as set out in Article 6 of the 2016 EU GDPR legislation, that each participated patient has given clear consent for their personal data to be collected, </w:t>
+      </w:r>
+      <w:proofErr w:type="gramStart"/>
+      <w:r>
+        <w:rPr>
+          <w:sz w:val="24"/>
+        </w:rPr>
+        <w:t>processed</w:t>
+      </w:r>
+      <w:proofErr w:type="gramEnd"/>
+      <w:r>
+        <w:rPr>
+          <w:sz w:val="24"/>
+        </w:rPr>
+        <w:t xml:space="preserve"> and stored by the system</w:t>
+      </w:r>
+      <w:r>
+        <w:rPr>
+          <w:b/>
+          <w:bCs/>
+          <w:sz w:val="24"/>
+          <w:vertAlign w:val="superscript"/>
+        </w:rPr>
+        <w:t>[10]</w:t>
+      </w:r>
+      <w:r>
+        <w:rPr>
+          <w:sz w:val="24"/>
+        </w:rPr>
+        <w:t>. The system implemented by all parties (</w:t>
+      </w:r>
+      <w:r>
+        <w:rPr>
+          <w:sz w:val="24"/>
+        </w:rPr>
+        <w:t>MLHealth</w:t>
+      </w:r>
+      <w:r>
+        <w:rPr>
+          <w:sz w:val="24"/>
+        </w:rPr>
+        <w:t>/</w:t>
+      </w:r>
+      <w:r>
+        <w:rPr>
+          <w:sz w:val="24"/>
+        </w:rPr>
+        <w:t xml:space="preserve"> </w:t>
+      </w:r>
+      <w:r>
+        <w:rPr>
+          <w:sz w:val="24"/>
+        </w:rPr>
+        <w:t>TriCARE</w:t>
+      </w:r>
+      <w:r>
+        <w:rPr>
+          <w:sz w:val="24"/>
+        </w:rPr>
+        <w:t>/</w:t>
+      </w:r>
+      <w:r>
+        <w:rPr>
+          <w:sz w:val="24"/>
+        </w:rPr>
+        <w:t xml:space="preserve"> </w:t>
+      </w:r>
+      <w:r>
+        <w:rPr>
+          <w:sz w:val="24"/>
+        </w:rPr>
+        <w:t>DigiHealth</w:t>
+      </w:r>
+      <w:r>
+        <w:rPr>
+          <w:sz w:val="24"/>
+        </w:rPr>
+        <w:t xml:space="preserve">) must also inherently observe the legal requirement to process the patient data fairly and transparently, as per the principles in Article </w:t>
+      </w:r>
+      <w:r>
+        <w:rPr>
+          <w:sz w:val="24"/>
+        </w:rPr>
+        <w:t>5</w:t>
+      </w:r>
+      <w:r>
+        <w:rPr>
+          <w:sz w:val="24"/>
+        </w:rPr>
+        <w:t xml:space="preserve"> of the GDPR legislation</w:t>
+      </w:r>
+      <w:r>
+        <w:rPr>
+          <w:b/>
+          <w:bCs/>
+          <w:sz w:val="24"/>
+          <w:vertAlign w:val="superscript"/>
+        </w:rPr>
+        <w:t>[11]</w:t>
+      </w:r>
+      <w:r>
+        <w:rPr>
+          <w:sz w:val="24"/>
+        </w:rPr>
+        <w:t>.</w:t>
+      </w:r>
+    </w:p>
+    <w:p>
+      <w:pPr>
+        <w:spacing w:line="360" w:lineRule="auto"/>
+        <w:rPr>
+          <w:sz w:val="24"/>
           <w:lang w:val="en-IE"/>
         </w:rPr>
       </w:pPr>
@@ -3465,166 +3655,47 @@
         <w:rPr>
           <w:sz w:val="24"/>
         </w:rPr>
-        <w:t>Ipso Lorem…</w:t>
+        <w:t xml:space="preserve">A legal audit should take place, both at the start of the project, and at least once during the Year 3 Trial, to ensure that Project Predict remains compliant with the Irish Data Protections Act (2018). The legislation supplements GDPR and Project Predict needs to comply, in particular, with Section </w:t>
+      </w:r>
+      <w:r>
+        <w:rPr>
+          <w:sz w:val="24"/>
+        </w:rPr>
+        <w:t xml:space="preserve">57 and ensure that each patient </w:t>
+      </w:r>
+      <w:r>
+        <w:rPr>
+          <w:i/>
+          <w:iCs/>
+          <w:sz w:val="24"/>
+        </w:rPr>
+        <w:t>consents to automated decisions</w:t>
+      </w:r>
+      <w:r>
+        <w:rPr>
+          <w:sz w:val="24"/>
+        </w:rPr>
+        <w:t xml:space="preserve"> being made by the MLHealth ML </w:t>
+      </w:r>
+      <w:r>
+        <w:rPr>
+          <w:sz w:val="24"/>
+        </w:rPr>
+        <w:t xml:space="preserve">triage </w:t>
+      </w:r>
+      <w:r>
+        <w:rPr>
+          <w:sz w:val="24"/>
+        </w:rPr>
+        <w:t>process.</w:t>
       </w:r>
     </w:p>
     <w:p>
       <w:pPr>
         <w:spacing w:line="360" w:lineRule="auto"/>
         <w:rPr>
+          <w:sz w:val="24"/>
           <w:lang w:val="en-IE"/>
-        </w:rPr>
-      </w:pPr>
-    </w:p>
-    <w:p>
-      <w:pPr>
-        <w:pStyle w:val="Heading2"/>
-      </w:pPr>
-      <w:bookmarkStart w:id="12" w:name="_Toc103076332"/>
-      <w:r>
-        <w:t xml:space="preserve">Project Predict: </w:t>
-      </w:r>
-      <w:r>
-        <w:t>D</w:t>
-      </w:r>
-      <w:r>
-        <w:t>ata Controllers and Processors</w:t>
-      </w:r>
-      <w:bookmarkEnd w:id="12"/>
-    </w:p>
-    <w:p>
-      <w:pPr>
-        <w:spacing w:line="360" w:lineRule="auto"/>
-        <w:rPr>
-          <w:sz w:val="24"/>
-        </w:rPr>
-      </w:pPr>
-      <w:r>
-        <w:rPr>
-          <w:sz w:val="24"/>
-        </w:rPr>
-        <w:t>Ipso Lorem…</w:t>
-      </w:r>
-    </w:p>
-    <w:p>
-      <w:pPr>
-        <w:spacing w:line="360" w:lineRule="auto"/>
-        <w:rPr>
-          <w:lang w:val="en-IE"/>
-        </w:rPr>
-      </w:pPr>
-      <w:r>
-        <w:rPr>
-          <w:sz w:val="24"/>
-        </w:rPr>
-        <w:t>Ipso Lorem…</w:t>
-      </w:r>
-    </w:p>
-    <w:p>
-      <w:pPr>
-        <w:spacing w:line="360" w:lineRule="auto"/>
-        <w:rPr>
-          <w:lang w:val="en-IE"/>
-        </w:rPr>
-      </w:pPr>
-    </w:p>
-    <w:p>
-      <w:pPr>
-        <w:pStyle w:val="Heading2"/>
-      </w:pPr>
-      <w:bookmarkStart w:id="13" w:name="_Toc103076333"/>
-      <w:r>
-        <w:t>Project Predict: Safeguards</w:t>
-      </w:r>
-      <w:bookmarkEnd w:id="13"/>
-    </w:p>
-    <w:p>
-      <w:pPr>
-        <w:spacing w:line="360" w:lineRule="auto"/>
-        <w:rPr>
-          <w:sz w:val="24"/>
-        </w:rPr>
-      </w:pPr>
-      <w:r>
-        <w:rPr>
-          <w:sz w:val="24"/>
-        </w:rPr>
-        <w:t>Ipso Lorem…</w:t>
-      </w:r>
-    </w:p>
-    <w:p>
-      <w:pPr>
-        <w:spacing w:line="360" w:lineRule="auto"/>
-        <w:rPr>
-          <w:sz w:val="24"/>
-        </w:rPr>
-      </w:pPr>
-      <w:r>
-        <w:rPr>
-          <w:sz w:val="24"/>
-        </w:rPr>
-        <w:t>Ipso Lorem…</w:t>
-      </w:r>
-    </w:p>
-    <w:p>
-      <w:pPr>
-        <w:spacing w:line="360" w:lineRule="auto"/>
-        <w:rPr>
-          <w:sz w:val="24"/>
-        </w:rPr>
-      </w:pPr>
-    </w:p>
-    <w:p>
-      <w:pPr>
-        <w:pStyle w:val="Heading2"/>
-      </w:pPr>
-      <w:bookmarkStart w:id="14" w:name="_Toc103076334"/>
-      <w:r>
-        <w:t>Project Predict: Data Collection and Consent</w:t>
-      </w:r>
-      <w:bookmarkEnd w:id="14"/>
-    </w:p>
-    <w:p>
-      <w:pPr>
-        <w:spacing w:line="360" w:lineRule="auto"/>
-        <w:rPr>
-          <w:sz w:val="24"/>
-        </w:rPr>
-      </w:pPr>
-      <w:r>
-        <w:rPr>
-          <w:sz w:val="24"/>
-        </w:rPr>
-        <w:t>Ipso Lorem…</w:t>
-      </w:r>
-    </w:p>
-    <w:p>
-      <w:pPr>
-        <w:spacing w:line="360" w:lineRule="auto"/>
-        <w:rPr>
-          <w:lang w:val="en-IE"/>
-        </w:rPr>
-      </w:pPr>
-      <w:r>
-        <w:rPr>
-          <w:sz w:val="24"/>
-        </w:rPr>
-        <w:t>Ipso Lorem…</w:t>
-      </w:r>
-    </w:p>
-    <w:p>
-      <w:pPr>
-        <w:spacing w:line="360" w:lineRule="auto"/>
-        <w:rPr>
-          <w:sz w:val="24"/>
-        </w:rPr>
-      </w:pPr>
-    </w:p>
-    <w:p>
-      <w:pPr>
-        <w:spacing w:line="360" w:lineRule="auto"/>
-        <w:rPr>
-          <w:sz w:val="24"/>
         </w:rPr>
       </w:pPr>
     </w:p>
@@ -3649,11 +3720,1848 @@
       <w:pPr>
         <w:pStyle w:val="Heading2"/>
       </w:pPr>
-      <w:bookmarkStart w:id="15" w:name="_Toc103076335"/>
+      <w:bookmarkStart w:id="12" w:name="_Toc103112190"/>
+      <w:r>
+        <w:lastRenderedPageBreak/>
+        <w:t xml:space="preserve">Project Predict: </w:t>
+      </w:r>
+      <w:r>
+        <w:t>D</w:t>
+      </w:r>
+      <w:r>
+        <w:t>ata Controllers and Processors</w:t>
+      </w:r>
+      <w:r>
+        <w:t xml:space="preserve"> (Wk4)</w:t>
+      </w:r>
+      <w:bookmarkEnd w:id="12"/>
+    </w:p>
+    <w:p>
+      <w:pPr>
+        <w:spacing w:line="360" w:lineRule="auto"/>
+        <w:rPr>
+          <w:b/>
+          <w:bCs/>
+          <w:sz w:val="24"/>
+        </w:rPr>
+      </w:pPr>
+      <w:r>
+        <w:rPr>
+          <w:b/>
+          <w:bCs/>
+          <w:sz w:val="24"/>
+        </w:rPr>
+        <w:t>Data Controllers</w:t>
+      </w:r>
+      <w:r>
+        <w:rPr>
+          <w:b/>
+          <w:bCs/>
+          <w:sz w:val="24"/>
+          <w:vertAlign w:val="superscript"/>
+        </w:rPr>
+        <w:t>[12]</w:t>
+      </w:r>
+    </w:p>
+    <w:p>
+      <w:pPr>
+        <w:spacing w:line="360" w:lineRule="auto"/>
+        <w:rPr>
+          <w:i/>
+          <w:iCs/>
+          <w:sz w:val="24"/>
+        </w:rPr>
+      </w:pPr>
+      <w:r>
+        <w:rPr>
+          <w:i/>
+          <w:iCs/>
+          <w:sz w:val="24"/>
+        </w:rPr>
+        <w:t>MLHealth</w:t>
+      </w:r>
+    </w:p>
+    <w:p>
+      <w:pPr>
+        <w:spacing w:line="360" w:lineRule="auto"/>
+        <w:ind w:left="0"/>
+        <w:rPr>
+          <w:sz w:val="24"/>
+        </w:rPr>
+      </w:pPr>
+      <w:r>
+        <w:rPr>
+          <w:sz w:val="24"/>
+        </w:rPr>
+        <w:tab/>
+      </w:r>
+      <w:r>
+        <w:rPr>
+          <w:sz w:val="24"/>
+        </w:rPr>
+        <w:tab/>
+        <w:t xml:space="preserve">Company Directors. </w:t>
+      </w:r>
+      <w:r>
+        <w:rPr>
+          <w:sz w:val="24"/>
+          <w:u w:val="single"/>
+        </w:rPr>
+        <w:t>Joint Controllers</w:t>
+      </w:r>
+      <w:r>
+        <w:rPr>
+          <w:sz w:val="24"/>
+        </w:rPr>
+        <w:t xml:space="preserve">. </w:t>
+      </w:r>
+    </w:p>
+    <w:p>
+      <w:pPr>
+        <w:pStyle w:val="ListParagraph"/>
+        <w:numPr>
+          <w:ilvl w:val="0"/>
+          <w:numId w:val="17"/>
+        </w:numPr>
+        <w:spacing w:line="360" w:lineRule="auto"/>
+        <w:rPr>
+          <w:sz w:val="24"/>
+        </w:rPr>
+      </w:pPr>
+      <w:r>
+        <w:rPr>
+          <w:sz w:val="24"/>
+        </w:rPr>
+        <w:t>Autonomous management responsibility for collection and process</w:t>
+      </w:r>
+      <w:r>
+        <w:rPr>
+          <w:sz w:val="24"/>
+        </w:rPr>
+        <w:t>ing of patient data (sensor and survey).</w:t>
+      </w:r>
+    </w:p>
+    <w:p>
+      <w:pPr>
+        <w:pStyle w:val="ListParagraph"/>
+        <w:numPr>
+          <w:ilvl w:val="0"/>
+          <w:numId w:val="17"/>
+        </w:numPr>
+        <w:spacing w:line="360" w:lineRule="auto"/>
+        <w:rPr>
+          <w:sz w:val="24"/>
+        </w:rPr>
+      </w:pPr>
+      <w:r>
+        <w:rPr>
+          <w:sz w:val="24"/>
+        </w:rPr>
+        <w:t>Manage direct contracts with patient group, and ultimately profit from Project Predict commercial activity.</w:t>
+      </w:r>
+    </w:p>
+    <w:p>
+      <w:pPr>
+        <w:pStyle w:val="ListParagraph"/>
+        <w:numPr>
+          <w:ilvl w:val="0"/>
+          <w:numId w:val="17"/>
+        </w:numPr>
+        <w:spacing w:line="360" w:lineRule="auto"/>
+        <w:rPr>
+          <w:sz w:val="24"/>
+        </w:rPr>
+      </w:pPr>
+      <w:r>
+        <w:rPr>
+          <w:sz w:val="24"/>
+        </w:rPr>
+        <w:t>Decide where and how patient data is stored, and for how long.</w:t>
+      </w:r>
+    </w:p>
+    <w:p>
+      <w:pPr>
+        <w:spacing w:line="360" w:lineRule="auto"/>
+        <w:ind w:left="0"/>
+        <w:rPr>
+          <w:sz w:val="24"/>
+        </w:rPr>
+      </w:pPr>
+    </w:p>
+    <w:p>
+      <w:pPr>
+        <w:spacing w:line="360" w:lineRule="auto"/>
+        <w:rPr>
+          <w:sz w:val="24"/>
+        </w:rPr>
+      </w:pPr>
+      <w:r>
+        <w:rPr>
+          <w:sz w:val="24"/>
+        </w:rPr>
+        <w:t xml:space="preserve">Data Scientists. </w:t>
+      </w:r>
+      <w:r>
+        <w:rPr>
+          <w:sz w:val="24"/>
+          <w:u w:val="single"/>
+        </w:rPr>
+        <w:t>Controllers</w:t>
+      </w:r>
+      <w:r>
+        <w:rPr>
+          <w:sz w:val="24"/>
+        </w:rPr>
+        <w:t>.</w:t>
+      </w:r>
+    </w:p>
+    <w:p>
+      <w:pPr>
+        <w:spacing w:line="360" w:lineRule="auto"/>
+        <w:rPr>
+          <w:sz w:val="24"/>
+        </w:rPr>
+      </w:pPr>
+      <w:r>
+        <w:rPr>
+          <w:sz w:val="24"/>
+        </w:rPr>
+        <w:t>May appear as ‘Processors’ given that they build ML Triage model on behalf of ML Health management. However;</w:t>
+      </w:r>
+    </w:p>
+    <w:p>
+      <w:pPr>
+        <w:pStyle w:val="ListParagraph"/>
+        <w:numPr>
+          <w:ilvl w:val="0"/>
+          <w:numId w:val="19"/>
+        </w:numPr>
+        <w:spacing w:line="360" w:lineRule="auto"/>
+        <w:rPr>
+          <w:sz w:val="24"/>
+        </w:rPr>
+      </w:pPr>
+      <w:r>
+        <w:rPr>
+          <w:sz w:val="24"/>
+        </w:rPr>
+        <w:t>Data scientist group exercise significant control over patient data in terms of building ML triage models and, more crucially, retraining these models over time to alter triage performance.</w:t>
+      </w:r>
+    </w:p>
+    <w:p>
+      <w:pPr>
+        <w:pStyle w:val="ListParagraph"/>
+        <w:numPr>
+          <w:ilvl w:val="0"/>
+          <w:numId w:val="19"/>
+        </w:numPr>
+        <w:spacing w:line="360" w:lineRule="auto"/>
+        <w:rPr>
+          <w:sz w:val="24"/>
+        </w:rPr>
+      </w:pPr>
+      <w:r>
+        <w:rPr>
+          <w:sz w:val="24"/>
+        </w:rPr>
+        <w:t>They are very interested in the specific outcome of the processing and will re-engineer patient data as required to improve ML model accuracy.</w:t>
+      </w:r>
+    </w:p>
+    <w:p>
+      <w:pPr>
+        <w:spacing w:line="360" w:lineRule="auto"/>
+        <w:rPr>
+          <w:i/>
+          <w:iCs/>
+          <w:sz w:val="24"/>
+        </w:rPr>
+      </w:pPr>
+    </w:p>
+    <w:p>
+      <w:pPr>
+        <w:spacing w:line="360" w:lineRule="auto"/>
+        <w:rPr>
+          <w:i/>
+          <w:iCs/>
+          <w:sz w:val="24"/>
+        </w:rPr>
+      </w:pPr>
+      <w:r>
+        <w:rPr>
+          <w:i/>
+          <w:iCs/>
+          <w:sz w:val="24"/>
+        </w:rPr>
+        <w:t>TriCARE</w:t>
+      </w:r>
+    </w:p>
+    <w:p>
+      <w:pPr>
+        <w:spacing w:line="360" w:lineRule="auto"/>
+        <w:rPr>
+          <w:sz w:val="24"/>
+        </w:rPr>
+      </w:pPr>
+      <w:r>
+        <w:rPr>
+          <w:sz w:val="24"/>
+        </w:rPr>
+        <w:t xml:space="preserve">Company Directors. </w:t>
+      </w:r>
+      <w:r>
+        <w:rPr>
+          <w:sz w:val="24"/>
+          <w:u w:val="single"/>
+        </w:rPr>
+        <w:t>Joint Controllers</w:t>
+      </w:r>
+      <w:r>
+        <w:rPr>
+          <w:sz w:val="24"/>
+        </w:rPr>
+        <w:t xml:space="preserve"> (</w:t>
+      </w:r>
+      <w:r>
+        <w:rPr>
+          <w:sz w:val="24"/>
+        </w:rPr>
+        <w:t>with MLHealth directors)</w:t>
+      </w:r>
+      <w:r>
+        <w:rPr>
+          <w:sz w:val="24"/>
+        </w:rPr>
+        <w:t xml:space="preserve">. </w:t>
+      </w:r>
+    </w:p>
+    <w:p>
+      <w:pPr>
+        <w:pStyle w:val="ListParagraph"/>
+        <w:numPr>
+          <w:ilvl w:val="0"/>
+          <w:numId w:val="17"/>
+        </w:numPr>
+        <w:spacing w:line="360" w:lineRule="auto"/>
+        <w:rPr>
+          <w:sz w:val="24"/>
+        </w:rPr>
+      </w:pPr>
+      <w:r>
+        <w:rPr>
+          <w:sz w:val="24"/>
+        </w:rPr>
+        <w:t>Mirror responsibilities of MLHealth directors and participate in collection of patient data for a common Project Predict purpose.</w:t>
+      </w:r>
+    </w:p>
+    <w:p>
+      <w:pPr>
+        <w:spacing w:after="0" w:line="240" w:lineRule="auto"/>
+        <w:ind w:left="0"/>
+        <w:rPr>
+          <w:b/>
+          <w:bCs/>
+          <w:sz w:val="24"/>
+        </w:rPr>
+      </w:pPr>
+      <w:r>
+        <w:rPr>
+          <w:b/>
+          <w:bCs/>
+          <w:sz w:val="24"/>
+        </w:rPr>
+        <w:br w:type="page"/>
+      </w:r>
+    </w:p>
+    <w:p>
+      <w:pPr>
+        <w:spacing w:line="360" w:lineRule="auto"/>
+        <w:rPr>
+          <w:b/>
+          <w:bCs/>
+          <w:sz w:val="24"/>
+        </w:rPr>
+      </w:pPr>
+      <w:r>
+        <w:rPr>
+          <w:b/>
+          <w:bCs/>
+          <w:sz w:val="24"/>
+        </w:rPr>
+        <w:lastRenderedPageBreak/>
+        <w:t>Data Processors</w:t>
+      </w:r>
+      <w:r>
+        <w:rPr>
+          <w:b/>
+          <w:bCs/>
+          <w:sz w:val="24"/>
+          <w:vertAlign w:val="superscript"/>
+        </w:rPr>
+        <w:t>[12]</w:t>
+      </w:r>
+    </w:p>
+    <w:p>
+      <w:pPr>
+        <w:spacing w:line="360" w:lineRule="auto"/>
+        <w:rPr>
+          <w:i/>
+          <w:iCs/>
+          <w:sz w:val="24"/>
+        </w:rPr>
+      </w:pPr>
+      <w:r>
+        <w:rPr>
+          <w:i/>
+          <w:iCs/>
+          <w:sz w:val="24"/>
+        </w:rPr>
+        <w:t>MLHealth</w:t>
+      </w:r>
+    </w:p>
+    <w:p>
+      <w:pPr>
+        <w:spacing w:line="360" w:lineRule="auto"/>
+        <w:rPr>
+          <w:sz w:val="24"/>
+        </w:rPr>
+      </w:pPr>
+      <w:r>
+        <w:rPr>
+          <w:sz w:val="24"/>
+        </w:rPr>
+        <w:t>Researchers</w:t>
+      </w:r>
+      <w:r>
+        <w:rPr>
+          <w:sz w:val="24"/>
+        </w:rPr>
+        <w:t xml:space="preserve">. </w:t>
+      </w:r>
+      <w:r>
+        <w:rPr>
+          <w:sz w:val="24"/>
+          <w:u w:val="single"/>
+        </w:rPr>
+        <w:t>Processors</w:t>
+      </w:r>
+      <w:r>
+        <w:rPr>
+          <w:sz w:val="24"/>
+        </w:rPr>
+        <w:t>.</w:t>
+      </w:r>
+    </w:p>
+    <w:p>
+      <w:pPr>
+        <w:pStyle w:val="ListParagraph"/>
+        <w:numPr>
+          <w:ilvl w:val="0"/>
+          <w:numId w:val="17"/>
+        </w:numPr>
+        <w:spacing w:line="360" w:lineRule="auto"/>
+        <w:rPr>
+          <w:sz w:val="24"/>
+        </w:rPr>
+      </w:pPr>
+      <w:r>
+        <w:rPr>
+          <w:sz w:val="24"/>
+        </w:rPr>
+        <w:t xml:space="preserve">Follow instructions of MLHealth management to obtain and supplement patient data throughout the Year 3 trial. </w:t>
+      </w:r>
+    </w:p>
+    <w:p>
+      <w:pPr>
+        <w:pStyle w:val="ListParagraph"/>
+        <w:numPr>
+          <w:ilvl w:val="0"/>
+          <w:numId w:val="17"/>
+        </w:numPr>
+        <w:spacing w:line="360" w:lineRule="auto"/>
+        <w:rPr>
+          <w:sz w:val="24"/>
+        </w:rPr>
+      </w:pPr>
+      <w:r>
+        <w:rPr>
+          <w:sz w:val="24"/>
+        </w:rPr>
+        <w:t>Only MLHealth management/data scientists take operational actions based on this data.</w:t>
+      </w:r>
+    </w:p>
+    <w:p>
+      <w:pPr>
+        <w:spacing w:line="360" w:lineRule="auto"/>
+        <w:rPr>
+          <w:sz w:val="24"/>
+        </w:rPr>
+      </w:pPr>
+    </w:p>
+    <w:p>
+      <w:pPr>
+        <w:spacing w:line="360" w:lineRule="auto"/>
+        <w:rPr>
+          <w:i/>
+          <w:iCs/>
+          <w:sz w:val="24"/>
+        </w:rPr>
+      </w:pPr>
+      <w:r>
+        <w:rPr>
+          <w:i/>
+          <w:iCs/>
+          <w:sz w:val="24"/>
+        </w:rPr>
+        <w:t>TriCARE</w:t>
+      </w:r>
+    </w:p>
+    <w:p>
+      <w:pPr>
+        <w:spacing w:line="360" w:lineRule="auto"/>
+        <w:rPr>
+          <w:sz w:val="24"/>
+        </w:rPr>
+      </w:pPr>
+      <w:r>
+        <w:rPr>
+          <w:sz w:val="24"/>
+        </w:rPr>
+        <w:t>Nurses</w:t>
+      </w:r>
+      <w:r>
+        <w:rPr>
+          <w:sz w:val="24"/>
+        </w:rPr>
+        <w:t xml:space="preserve">. </w:t>
+      </w:r>
+      <w:r>
+        <w:rPr>
+          <w:sz w:val="24"/>
+          <w:u w:val="single"/>
+        </w:rPr>
+        <w:t>Processors</w:t>
+      </w:r>
+      <w:r>
+        <w:rPr>
+          <w:sz w:val="24"/>
+        </w:rPr>
+        <w:t>.</w:t>
+      </w:r>
+    </w:p>
+    <w:p>
+      <w:pPr>
+        <w:pStyle w:val="ListParagraph"/>
+        <w:numPr>
+          <w:ilvl w:val="0"/>
+          <w:numId w:val="20"/>
+        </w:numPr>
+        <w:spacing w:line="360" w:lineRule="auto"/>
+        <w:rPr>
+          <w:sz w:val="24"/>
+        </w:rPr>
+      </w:pPr>
+      <w:r>
+        <w:rPr>
+          <w:sz w:val="24"/>
+        </w:rPr>
+        <w:t>They do make decisions based on the Medic Sensor data but only within their contracted duties for TriCARE.</w:t>
+      </w:r>
+    </w:p>
+    <w:p>
+      <w:pPr>
+        <w:pStyle w:val="ListParagraph"/>
+        <w:numPr>
+          <w:ilvl w:val="0"/>
+          <w:numId w:val="20"/>
+        </w:numPr>
+        <w:spacing w:line="360" w:lineRule="auto"/>
+        <w:rPr>
+          <w:sz w:val="24"/>
+        </w:rPr>
+      </w:pPr>
+      <w:r>
+        <w:rPr>
+          <w:sz w:val="24"/>
+        </w:rPr>
+        <w:t>They do not own the data collection process or have any control over which patients to assess.</w:t>
+      </w:r>
+    </w:p>
+    <w:p>
+      <w:pPr>
+        <w:spacing w:line="360" w:lineRule="auto"/>
+        <w:rPr>
+          <w:sz w:val="24"/>
+        </w:rPr>
+      </w:pPr>
+    </w:p>
+    <w:p>
+      <w:pPr>
+        <w:spacing w:line="360" w:lineRule="auto"/>
+        <w:rPr>
+          <w:sz w:val="24"/>
+        </w:rPr>
+      </w:pPr>
+      <w:r>
+        <w:rPr>
+          <w:sz w:val="24"/>
+        </w:rPr>
+        <w:t>Triage Team</w:t>
+      </w:r>
+      <w:r>
+        <w:rPr>
+          <w:sz w:val="24"/>
+        </w:rPr>
+        <w:t xml:space="preserve">. </w:t>
+      </w:r>
+      <w:r>
+        <w:rPr>
+          <w:sz w:val="24"/>
+          <w:u w:val="single"/>
+        </w:rPr>
+        <w:t>Processors</w:t>
+      </w:r>
+      <w:r>
+        <w:rPr>
+          <w:sz w:val="24"/>
+        </w:rPr>
+        <w:t>.</w:t>
+      </w:r>
+    </w:p>
+    <w:p>
+      <w:pPr>
+        <w:pStyle w:val="ListParagraph"/>
+        <w:numPr>
+          <w:ilvl w:val="0"/>
+          <w:numId w:val="20"/>
+        </w:numPr>
+        <w:spacing w:line="360" w:lineRule="auto"/>
+        <w:rPr>
+          <w:sz w:val="24"/>
+        </w:rPr>
+      </w:pPr>
+      <w:r>
+        <w:rPr>
+          <w:sz w:val="24"/>
+        </w:rPr>
+        <w:t>Take data input from Nurses (or ML model) in terms of a triage recommendations</w:t>
+      </w:r>
+      <w:r>
+        <w:rPr>
+          <w:sz w:val="24"/>
+        </w:rPr>
+        <w:t xml:space="preserve"> and will </w:t>
+      </w:r>
+      <w:proofErr w:type="gramStart"/>
+      <w:r>
+        <w:rPr>
+          <w:sz w:val="24"/>
+        </w:rPr>
+        <w:t>make a decision</w:t>
+      </w:r>
+      <w:proofErr w:type="gramEnd"/>
+      <w:r>
+        <w:rPr>
+          <w:sz w:val="24"/>
+        </w:rPr>
+        <w:t xml:space="preserve"> on appropriate medical interventions</w:t>
+      </w:r>
+      <w:r>
+        <w:rPr>
+          <w:sz w:val="24"/>
+        </w:rPr>
+        <w:t>.</w:t>
+      </w:r>
+      <w:r>
+        <w:rPr>
+          <w:sz w:val="24"/>
+        </w:rPr>
+        <w:t xml:space="preserve"> However, this is again done within the confines of an agreed contract with TriCARE, and the Triage Team does not own the data process. </w:t>
+      </w:r>
+    </w:p>
+    <w:p>
+      <w:pPr>
+        <w:spacing w:line="360" w:lineRule="auto"/>
+        <w:rPr>
+          <w:sz w:val="24"/>
+        </w:rPr>
+      </w:pPr>
+    </w:p>
+    <w:p>
+      <w:pPr>
+        <w:spacing w:line="360" w:lineRule="auto"/>
+        <w:rPr>
+          <w:i/>
+          <w:iCs/>
+          <w:sz w:val="24"/>
+        </w:rPr>
+      </w:pPr>
+      <w:r>
+        <w:rPr>
+          <w:i/>
+          <w:iCs/>
+          <w:sz w:val="24"/>
+        </w:rPr>
+        <w:t>DigiHealth</w:t>
+      </w:r>
+    </w:p>
+    <w:p>
+      <w:pPr>
+        <w:spacing w:line="360" w:lineRule="auto"/>
+        <w:rPr>
+          <w:sz w:val="24"/>
+        </w:rPr>
+      </w:pPr>
+      <w:r>
+        <w:rPr>
+          <w:sz w:val="24"/>
+        </w:rPr>
+        <w:t xml:space="preserve">Company Directors. </w:t>
+      </w:r>
+      <w:r>
+        <w:rPr>
+          <w:sz w:val="24"/>
+          <w:u w:val="single"/>
+        </w:rPr>
+        <w:t>Processors</w:t>
+      </w:r>
+      <w:r>
+        <w:rPr>
+          <w:sz w:val="24"/>
+        </w:rPr>
+        <w:t>.</w:t>
+      </w:r>
+    </w:p>
+    <w:p>
+      <w:pPr>
+        <w:pStyle w:val="ListParagraph"/>
+        <w:numPr>
+          <w:ilvl w:val="0"/>
+          <w:numId w:val="20"/>
+        </w:numPr>
+        <w:spacing w:line="360" w:lineRule="auto"/>
+        <w:rPr>
+          <w:sz w:val="24"/>
+        </w:rPr>
+      </w:pPr>
+      <w:r>
+        <w:rPr>
+          <w:sz w:val="24"/>
+        </w:rPr>
+        <w:t xml:space="preserve">Although </w:t>
+      </w:r>
+      <w:r>
+        <w:rPr>
+          <w:sz w:val="24"/>
+        </w:rPr>
+        <w:t>this group does have a commercial interest in ensuring their system is managing data flows within Project Predict, this is all within a contract relationship with the Project Predict owners.</w:t>
+      </w:r>
+    </w:p>
+    <w:p>
+      <w:pPr>
+        <w:pStyle w:val="ListParagraph"/>
+        <w:numPr>
+          <w:ilvl w:val="0"/>
+          <w:numId w:val="20"/>
+        </w:numPr>
+        <w:spacing w:line="360" w:lineRule="auto"/>
+        <w:rPr>
+          <w:sz w:val="24"/>
+        </w:rPr>
+      </w:pPr>
+      <w:r>
+        <w:rPr>
+          <w:sz w:val="24"/>
+        </w:rPr>
+        <w:lastRenderedPageBreak/>
+        <w:t xml:space="preserve">DigiHealth management will apply their expertise and judgement relation to medical data </w:t>
+      </w:r>
+      <w:r>
+        <w:rPr>
+          <w:sz w:val="24"/>
+        </w:rPr>
+        <w:t>management, but they do not control the lawful basis for collection and processing of that data.</w:t>
+      </w:r>
+    </w:p>
+    <w:p>
+      <w:pPr>
+        <w:pStyle w:val="ListParagraph"/>
+        <w:numPr>
+          <w:ilvl w:val="0"/>
+          <w:numId w:val="20"/>
+        </w:numPr>
+        <w:spacing w:line="360" w:lineRule="auto"/>
+        <w:rPr>
+          <w:sz w:val="24"/>
+        </w:rPr>
+      </w:pPr>
+      <w:r>
+        <w:rPr>
+          <w:sz w:val="24"/>
+        </w:rPr>
+        <w:t>They do not decide for how long patient data is stored in the system.</w:t>
+      </w:r>
+    </w:p>
+    <w:p>
+      <w:pPr>
+        <w:spacing w:line="360" w:lineRule="auto"/>
+        <w:rPr>
+          <w:sz w:val="24"/>
+        </w:rPr>
+      </w:pPr>
+    </w:p>
+    <w:p>
+      <w:pPr>
+        <w:spacing w:line="360" w:lineRule="auto"/>
+        <w:rPr>
+          <w:sz w:val="24"/>
+        </w:rPr>
+      </w:pPr>
+      <w:r>
+        <w:rPr>
+          <w:sz w:val="24"/>
+        </w:rPr>
+        <w:t>Other Employees</w:t>
+      </w:r>
+      <w:r>
+        <w:rPr>
+          <w:sz w:val="24"/>
+        </w:rPr>
+        <w:t xml:space="preserve">. </w:t>
+      </w:r>
+      <w:r>
+        <w:rPr>
+          <w:sz w:val="24"/>
+          <w:u w:val="single"/>
+        </w:rPr>
+        <w:t>Processors</w:t>
+      </w:r>
+      <w:r>
+        <w:rPr>
+          <w:sz w:val="24"/>
+        </w:rPr>
+        <w:t>.</w:t>
+      </w:r>
+    </w:p>
+    <w:p>
+      <w:pPr>
+        <w:pStyle w:val="ListParagraph"/>
+        <w:numPr>
+          <w:ilvl w:val="0"/>
+          <w:numId w:val="21"/>
+        </w:numPr>
+        <w:spacing w:line="360" w:lineRule="auto"/>
+        <w:rPr>
+          <w:sz w:val="24"/>
+        </w:rPr>
+      </w:pPr>
+      <w:r>
+        <w:rPr>
+          <w:sz w:val="24"/>
+        </w:rPr>
+        <w:t>All data processing implementation is carried out under contract agreement with a project Controller (TriCARE).</w:t>
+      </w:r>
+    </w:p>
+    <w:p>
+      <w:pPr>
+        <w:spacing w:line="360" w:lineRule="auto"/>
+        <w:rPr>
+          <w:sz w:val="24"/>
+        </w:rPr>
+      </w:pPr>
+    </w:p>
+    <w:p>
+      <w:pPr>
+        <w:spacing w:line="360" w:lineRule="auto"/>
+        <w:rPr>
+          <w:i/>
+          <w:iCs/>
+          <w:sz w:val="24"/>
+        </w:rPr>
+      </w:pPr>
+      <w:r>
+        <w:rPr>
+          <w:i/>
+          <w:iCs/>
+          <w:sz w:val="24"/>
+        </w:rPr>
+        <w:t>Medic</w:t>
+      </w:r>
+    </w:p>
+    <w:p>
+      <w:pPr>
+        <w:spacing w:line="360" w:lineRule="auto"/>
+        <w:rPr>
+          <w:sz w:val="24"/>
+        </w:rPr>
+      </w:pPr>
+      <w:r>
+        <w:rPr>
+          <w:sz w:val="24"/>
+        </w:rPr>
+        <w:t xml:space="preserve">All Employees. </w:t>
+      </w:r>
+      <w:r>
+        <w:rPr>
+          <w:sz w:val="24"/>
+          <w:u w:val="single"/>
+        </w:rPr>
+        <w:t>Processors</w:t>
+      </w:r>
+      <w:r>
+        <w:rPr>
+          <w:sz w:val="24"/>
+        </w:rPr>
+        <w:t>.</w:t>
+      </w:r>
+    </w:p>
+    <w:p>
+      <w:pPr>
+        <w:pStyle w:val="ListParagraph"/>
+        <w:numPr>
+          <w:ilvl w:val="0"/>
+          <w:numId w:val="21"/>
+        </w:numPr>
+        <w:spacing w:line="360" w:lineRule="auto"/>
+        <w:rPr>
+          <w:sz w:val="24"/>
+        </w:rPr>
+      </w:pPr>
+      <w:r>
+        <w:rPr>
+          <w:sz w:val="24"/>
+        </w:rPr>
+        <w:t>All data processing is under instruction by, and contract with, TriCare and DigiHealth.</w:t>
+      </w:r>
+    </w:p>
+    <w:p>
+      <w:pPr>
+        <w:spacing w:line="360" w:lineRule="auto"/>
+        <w:rPr>
+          <w:sz w:val="24"/>
+        </w:rPr>
+      </w:pPr>
+    </w:p>
+    <w:p>
+      <w:pPr>
+        <w:spacing w:line="360" w:lineRule="auto"/>
+        <w:rPr>
+          <w:sz w:val="24"/>
+          <w:lang w:val="en-IE"/>
+        </w:rPr>
+      </w:pPr>
+    </w:p>
+    <w:p>
+      <w:pPr>
+        <w:spacing w:line="360" w:lineRule="auto"/>
+        <w:rPr>
+          <w:lang w:val="en-IE"/>
+        </w:rPr>
+      </w:pPr>
+    </w:p>
+    <w:p>
+      <w:pPr>
+        <w:spacing w:after="0" w:line="240" w:lineRule="auto"/>
+        <w:ind w:left="0"/>
+        <w:rPr>
+          <w:b/>
+          <w:bCs/>
+          <w:iCs/>
+          <w:color w:val="3C8D94"/>
+          <w:sz w:val="26"/>
+          <w:szCs w:val="28"/>
+        </w:rPr>
+      </w:pPr>
+      <w:r>
+        <w:br w:type="page"/>
+      </w:r>
+    </w:p>
+    <w:p>
+      <w:pPr>
+        <w:pStyle w:val="Heading2"/>
+      </w:pPr>
+      <w:bookmarkStart w:id="13" w:name="_Toc103112191"/>
+      <w:r>
+        <w:lastRenderedPageBreak/>
+        <w:t>Project Predict: Safeguards</w:t>
+      </w:r>
+      <w:bookmarkEnd w:id="13"/>
+    </w:p>
+    <w:p>
+      <w:pPr>
+        <w:autoSpaceDE w:val="0"/>
+        <w:autoSpaceDN w:val="0"/>
+        <w:adjustRightInd w:val="0"/>
+        <w:spacing w:after="0" w:line="360" w:lineRule="auto"/>
+        <w:rPr>
+          <w:sz w:val="24"/>
+          <w:lang w:val="en-IE" w:eastAsia="en-GB"/>
+        </w:rPr>
+      </w:pPr>
+      <w:r>
+        <w:rPr>
+          <w:sz w:val="24"/>
+          <w:lang w:val="en-IE" w:eastAsia="en-GB"/>
+        </w:rPr>
+        <w:t>The</w:t>
+      </w:r>
+      <w:r>
+        <w:rPr>
+          <w:sz w:val="24"/>
+          <w:lang w:val="en-IE" w:eastAsia="en-GB"/>
+        </w:rPr>
+        <w:t>re</w:t>
+      </w:r>
+      <w:r>
+        <w:rPr>
+          <w:sz w:val="24"/>
+          <w:lang w:val="en-IE" w:eastAsia="en-GB"/>
+        </w:rPr>
+        <w:t xml:space="preserve"> are </w:t>
+      </w:r>
+      <w:proofErr w:type="gramStart"/>
+      <w:r>
+        <w:rPr>
+          <w:sz w:val="24"/>
+          <w:lang w:val="en-IE" w:eastAsia="en-GB"/>
+        </w:rPr>
+        <w:t>numerous</w:t>
+      </w:r>
+      <w:proofErr w:type="gramEnd"/>
+      <w:r>
+        <w:rPr>
+          <w:sz w:val="24"/>
+          <w:lang w:val="en-IE" w:eastAsia="en-GB"/>
+        </w:rPr>
+        <w:t xml:space="preserve"> safeguard recommendations that could be made for Project Predict but two are singled out here in terms of </w:t>
+      </w:r>
+      <w:r>
+        <w:rPr>
+          <w:i/>
+          <w:iCs/>
+          <w:sz w:val="24"/>
+          <w:lang w:val="en-IE" w:eastAsia="en-GB"/>
+        </w:rPr>
+        <w:t>Purpose</w:t>
+      </w:r>
+      <w:r>
+        <w:rPr>
+          <w:sz w:val="24"/>
+          <w:lang w:val="en-IE" w:eastAsia="en-GB"/>
+        </w:rPr>
+        <w:t xml:space="preserve"> and </w:t>
+      </w:r>
+      <w:r>
+        <w:rPr>
+          <w:i/>
+          <w:iCs/>
+          <w:sz w:val="24"/>
+          <w:lang w:val="en-IE" w:eastAsia="en-GB"/>
+        </w:rPr>
+        <w:t>Identification</w:t>
+      </w:r>
+      <w:r>
+        <w:rPr>
+          <w:sz w:val="24"/>
+          <w:lang w:val="en-IE" w:eastAsia="en-GB"/>
+        </w:rPr>
+        <w:t xml:space="preserve">. </w:t>
+      </w:r>
+    </w:p>
+    <w:p>
+      <w:pPr>
+        <w:autoSpaceDE w:val="0"/>
+        <w:autoSpaceDN w:val="0"/>
+        <w:adjustRightInd w:val="0"/>
+        <w:spacing w:after="0" w:line="360" w:lineRule="auto"/>
+        <w:rPr>
+          <w:sz w:val="24"/>
+          <w:lang w:val="en-IE" w:eastAsia="en-GB"/>
+        </w:rPr>
+      </w:pPr>
+    </w:p>
+    <w:p>
+      <w:pPr>
+        <w:autoSpaceDE w:val="0"/>
+        <w:autoSpaceDN w:val="0"/>
+        <w:adjustRightInd w:val="0"/>
+        <w:spacing w:after="0" w:line="360" w:lineRule="auto"/>
+        <w:rPr>
+          <w:i/>
+          <w:iCs/>
+          <w:sz w:val="24"/>
+          <w:lang w:val="en-IE" w:eastAsia="en-GB"/>
+        </w:rPr>
+      </w:pPr>
+      <w:r>
+        <w:rPr>
+          <w:i/>
+          <w:iCs/>
+          <w:sz w:val="24"/>
+          <w:lang w:val="en-IE" w:eastAsia="en-GB"/>
+        </w:rPr>
+        <w:t xml:space="preserve">Purpose </w:t>
+      </w:r>
+    </w:p>
+    <w:p>
+      <w:pPr>
+        <w:autoSpaceDE w:val="0"/>
+        <w:autoSpaceDN w:val="0"/>
+        <w:adjustRightInd w:val="0"/>
+        <w:spacing w:after="0" w:line="360" w:lineRule="auto"/>
+        <w:rPr>
+          <w:sz w:val="24"/>
+          <w:lang w:val="en-IE" w:eastAsia="en-GB"/>
+        </w:rPr>
+      </w:pPr>
+      <w:r>
+        <w:rPr>
+          <w:sz w:val="24"/>
+          <w:lang w:val="en-IE" w:eastAsia="en-GB"/>
+        </w:rPr>
+        <w:t xml:space="preserve">Article 26 of the Irish 2018 Data Protection Act is </w:t>
+      </w:r>
+      <w:r>
+        <w:rPr>
+          <w:sz w:val="24"/>
+          <w:lang w:val="en-IE" w:eastAsia="en-GB"/>
+        </w:rPr>
+        <w:t>clear</w:t>
+      </w:r>
+      <w:r>
+        <w:rPr>
+          <w:sz w:val="24"/>
+          <w:lang w:val="en-IE" w:eastAsia="en-GB"/>
+        </w:rPr>
+        <w:t xml:space="preserve"> that confidential personal information mus</w:t>
+      </w:r>
+      <w:r>
+        <w:rPr>
+          <w:sz w:val="24"/>
+          <w:lang w:val="en-IE" w:eastAsia="en-GB"/>
+        </w:rPr>
+        <w:t>t</w:t>
+      </w:r>
+      <w:r>
+        <w:rPr>
+          <w:sz w:val="24"/>
+          <w:lang w:val="en-IE" w:eastAsia="en-GB"/>
+        </w:rPr>
+        <w:t xml:space="preserve"> not </w:t>
+      </w:r>
+      <w:proofErr w:type="gramStart"/>
+      <w:r>
+        <w:rPr>
+          <w:sz w:val="24"/>
+          <w:lang w:val="en-IE" w:eastAsia="en-GB"/>
+        </w:rPr>
+        <w:t>be shared</w:t>
+      </w:r>
+      <w:proofErr w:type="gramEnd"/>
+      <w:r>
+        <w:rPr>
+          <w:sz w:val="24"/>
+          <w:lang w:val="en-IE" w:eastAsia="en-GB"/>
+        </w:rPr>
+        <w:t xml:space="preserve"> by action (or inaction) of a Data Controller</w:t>
+      </w:r>
+      <w:r>
+        <w:rPr>
+          <w:b/>
+          <w:bCs/>
+          <w:sz w:val="24"/>
+          <w:vertAlign w:val="superscript"/>
+          <w:lang w:val="en-IE" w:eastAsia="en-GB"/>
+        </w:rPr>
+        <w:t>[13]</w:t>
+      </w:r>
+      <w:r>
+        <w:rPr>
+          <w:sz w:val="24"/>
+          <w:lang w:val="en-IE" w:eastAsia="en-GB"/>
+        </w:rPr>
+        <w:t xml:space="preserve">. Project Predict directions must be certain the processes are in place that no parties share sensitive patient information with external entities for the purposes or Marketing, or other non-authorised activity. </w:t>
+      </w:r>
+      <w:r>
+        <w:rPr>
+          <w:sz w:val="24"/>
+          <w:lang w:val="en-IE" w:eastAsia="en-GB"/>
+        </w:rPr>
+        <w:t>Article</w:t>
+      </w:r>
+      <w:r>
+        <w:rPr>
+          <w:sz w:val="24"/>
+          <w:lang w:val="en-IE" w:eastAsia="en-GB"/>
+        </w:rPr>
+        <w:t xml:space="preserve"> 27 provides the basis for civil proceeding that any patient within the system would </w:t>
+      </w:r>
+      <w:proofErr w:type="gramStart"/>
+      <w:r>
+        <w:rPr>
+          <w:sz w:val="24"/>
+          <w:lang w:val="en-IE" w:eastAsia="en-GB"/>
+        </w:rPr>
+        <w:t>be entitled</w:t>
+      </w:r>
+      <w:proofErr w:type="gramEnd"/>
+      <w:r>
+        <w:rPr>
+          <w:sz w:val="24"/>
+          <w:lang w:val="en-IE" w:eastAsia="en-GB"/>
+        </w:rPr>
+        <w:t xml:space="preserve"> to </w:t>
+      </w:r>
+      <w:r>
+        <w:rPr>
+          <w:sz w:val="24"/>
+          <w:lang w:val="en-IE" w:eastAsia="en-GB"/>
+        </w:rPr>
+        <w:t>peruse</w:t>
+      </w:r>
+      <w:r>
+        <w:rPr>
+          <w:sz w:val="24"/>
+          <w:lang w:val="en-IE" w:eastAsia="en-GB"/>
+        </w:rPr>
+        <w:t xml:space="preserve"> in the even of a data ‘leak’. </w:t>
+      </w:r>
+      <w:r>
+        <w:rPr>
+          <w:sz w:val="24"/>
+          <w:lang w:val="en-IE" w:eastAsia="en-GB"/>
+        </w:rPr>
+        <w:t>Security protocols must be in place, through user authentication, or database level encryption, to prevent such an eventuality.</w:t>
+      </w:r>
+    </w:p>
+    <w:p>
+      <w:pPr>
+        <w:autoSpaceDE w:val="0"/>
+        <w:autoSpaceDN w:val="0"/>
+        <w:adjustRightInd w:val="0"/>
+        <w:spacing w:after="0" w:line="360" w:lineRule="auto"/>
+        <w:rPr>
+          <w:sz w:val="24"/>
+          <w:lang w:val="en-IE" w:eastAsia="en-GB"/>
+        </w:rPr>
+      </w:pPr>
+    </w:p>
+    <w:p>
+      <w:pPr>
+        <w:autoSpaceDE w:val="0"/>
+        <w:autoSpaceDN w:val="0"/>
+        <w:adjustRightInd w:val="0"/>
+        <w:spacing w:after="0" w:line="360" w:lineRule="auto"/>
+        <w:rPr>
+          <w:sz w:val="24"/>
+          <w:lang w:val="en-IE" w:eastAsia="en-GB"/>
+        </w:rPr>
+      </w:pPr>
+    </w:p>
+    <w:p>
+      <w:pPr>
+        <w:autoSpaceDE w:val="0"/>
+        <w:autoSpaceDN w:val="0"/>
+        <w:adjustRightInd w:val="0"/>
+        <w:spacing w:after="0" w:line="360" w:lineRule="auto"/>
+        <w:rPr>
+          <w:i/>
+          <w:iCs/>
+          <w:sz w:val="24"/>
+          <w:lang w:val="en-IE" w:eastAsia="en-GB"/>
+        </w:rPr>
+      </w:pPr>
+      <w:r>
+        <w:rPr>
+          <w:i/>
+          <w:iCs/>
+          <w:sz w:val="24"/>
+          <w:lang w:val="en-IE" w:eastAsia="en-GB"/>
+        </w:rPr>
+        <w:t>Identification</w:t>
+      </w:r>
+    </w:p>
+    <w:p>
+      <w:pPr>
+        <w:autoSpaceDE w:val="0"/>
+        <w:autoSpaceDN w:val="0"/>
+        <w:adjustRightInd w:val="0"/>
+        <w:spacing w:after="0" w:line="360" w:lineRule="auto"/>
+        <w:rPr>
+          <w:sz w:val="24"/>
+          <w:lang w:val="en-IE" w:eastAsia="en-GB"/>
+        </w:rPr>
+      </w:pPr>
+      <w:r>
+        <w:rPr>
+          <w:sz w:val="24"/>
+          <w:lang w:val="en-IE" w:eastAsia="en-GB"/>
+        </w:rPr>
+        <w:t>Anonymisation is a process that would render it impossible to associate medical data with an identified patient</w:t>
+      </w:r>
+      <w:r>
+        <w:rPr>
+          <w:b/>
+          <w:bCs/>
+          <w:sz w:val="24"/>
+          <w:vertAlign w:val="superscript"/>
+          <w:lang w:val="en-IE" w:eastAsia="en-GB"/>
+        </w:rPr>
+        <w:t>[14]</w:t>
+      </w:r>
+      <w:r>
+        <w:rPr>
+          <w:sz w:val="24"/>
+          <w:lang w:val="en-IE" w:eastAsia="en-GB"/>
+        </w:rPr>
+        <w:t xml:space="preserve">. It would have the advantage of allowing Project Predict to sidestep </w:t>
+      </w:r>
+      <w:proofErr w:type="gramStart"/>
+      <w:r>
+        <w:rPr>
+          <w:sz w:val="24"/>
+          <w:lang w:val="en-IE" w:eastAsia="en-GB"/>
+        </w:rPr>
+        <w:t>most of</w:t>
+      </w:r>
+      <w:proofErr w:type="gramEnd"/>
+      <w:r>
+        <w:rPr>
+          <w:sz w:val="24"/>
+          <w:lang w:val="en-IE" w:eastAsia="en-GB"/>
+        </w:rPr>
+        <w:t xml:space="preserve"> the rigours of GDPR and related Irish legislation.</w:t>
+      </w:r>
+    </w:p>
+    <w:p>
+      <w:pPr>
+        <w:autoSpaceDE w:val="0"/>
+        <w:autoSpaceDN w:val="0"/>
+        <w:adjustRightInd w:val="0"/>
+        <w:spacing w:after="0" w:line="360" w:lineRule="auto"/>
+        <w:rPr>
+          <w:sz w:val="24"/>
+          <w:lang w:val="en-IE" w:eastAsia="en-GB"/>
+        </w:rPr>
+      </w:pPr>
+    </w:p>
+    <w:p>
+      <w:pPr>
+        <w:autoSpaceDE w:val="0"/>
+        <w:autoSpaceDN w:val="0"/>
+        <w:adjustRightInd w:val="0"/>
+        <w:spacing w:after="0" w:line="360" w:lineRule="auto"/>
+        <w:rPr>
+          <w:sz w:val="24"/>
+          <w:lang w:val="en-IE" w:eastAsia="en-GB"/>
+        </w:rPr>
+      </w:pPr>
+      <w:r>
+        <w:rPr>
+          <w:sz w:val="24"/>
+          <w:lang w:val="en-IE" w:eastAsia="en-GB"/>
+        </w:rPr>
+        <w:t xml:space="preserve">However, the recommendation of this report is that this is not practical for this system. Year 3 survey data </w:t>
+      </w:r>
+      <w:r>
+        <w:rPr>
+          <w:sz w:val="24"/>
+          <w:lang w:val="en-IE" w:eastAsia="en-GB"/>
+        </w:rPr>
+        <w:t>must</w:t>
+      </w:r>
+      <w:r>
+        <w:rPr>
+          <w:sz w:val="24"/>
+          <w:lang w:val="en-IE" w:eastAsia="en-GB"/>
+        </w:rPr>
+        <w:t xml:space="preserve"> </w:t>
+      </w:r>
+      <w:r>
+        <w:rPr>
+          <w:sz w:val="24"/>
+          <w:lang w:val="en-IE" w:eastAsia="en-GB"/>
+        </w:rPr>
+        <w:t>integrate</w:t>
+      </w:r>
+      <w:r>
+        <w:rPr>
+          <w:sz w:val="24"/>
+          <w:lang w:val="en-IE" w:eastAsia="en-GB"/>
+        </w:rPr>
+        <w:t xml:space="preserve"> into the ongoing daily Medic senor data readings </w:t>
+      </w:r>
+      <w:r>
+        <w:rPr>
+          <w:sz w:val="24"/>
+          <w:lang w:val="en-IE" w:eastAsia="en-GB"/>
+        </w:rPr>
+        <w:t>for each patient. Therefore, the Project Predict system always retains a means to re-establish patient identify, so no one remains truly anonymous, particularly in the eyes of the data protection laws.</w:t>
+      </w:r>
+    </w:p>
+    <w:p>
+      <w:pPr>
+        <w:autoSpaceDE w:val="0"/>
+        <w:autoSpaceDN w:val="0"/>
+        <w:adjustRightInd w:val="0"/>
+        <w:spacing w:after="0" w:line="360" w:lineRule="auto"/>
+        <w:rPr>
+          <w:sz w:val="24"/>
+          <w:lang w:val="en-IE" w:eastAsia="en-GB"/>
+        </w:rPr>
+      </w:pPr>
+    </w:p>
+    <w:p>
+      <w:pPr>
+        <w:autoSpaceDE w:val="0"/>
+        <w:autoSpaceDN w:val="0"/>
+        <w:adjustRightInd w:val="0"/>
+        <w:spacing w:after="0" w:line="360" w:lineRule="auto"/>
+        <w:rPr>
+          <w:sz w:val="24"/>
+          <w:lang w:val="en-IE" w:eastAsia="en-GB"/>
+        </w:rPr>
+      </w:pPr>
+      <w:r>
+        <w:rPr>
+          <w:sz w:val="24"/>
+          <w:lang w:val="en-IE" w:eastAsia="en-GB"/>
+        </w:rPr>
+        <w:t xml:space="preserve">That said, the triage model does not need personal identification details such as name or address. These could </w:t>
+      </w:r>
+      <w:proofErr w:type="gramStart"/>
+      <w:r>
+        <w:rPr>
+          <w:sz w:val="24"/>
+          <w:lang w:val="en-IE" w:eastAsia="en-GB"/>
+        </w:rPr>
+        <w:t>be replaced</w:t>
+      </w:r>
+      <w:proofErr w:type="gramEnd"/>
+      <w:r>
+        <w:rPr>
+          <w:sz w:val="24"/>
+          <w:lang w:val="en-IE" w:eastAsia="en-GB"/>
+        </w:rPr>
+        <w:t xml:space="preserve"> with numerical pseudonyms for most purposes within the project. Mapping</w:t>
+      </w:r>
+      <w:r>
+        <w:rPr>
+          <w:sz w:val="24"/>
+          <w:lang w:val="en-IE" w:eastAsia="en-GB"/>
+        </w:rPr>
+        <w:t xml:space="preserve">s of the </w:t>
+      </w:r>
+      <w:r>
+        <w:rPr>
+          <w:sz w:val="24"/>
+          <w:lang w:val="en-IE" w:eastAsia="en-GB"/>
+        </w:rPr>
+        <w:t>pseudonyms</w:t>
+      </w:r>
+      <w:r>
+        <w:rPr>
+          <w:sz w:val="24"/>
+          <w:lang w:val="en-IE" w:eastAsia="en-GB"/>
+        </w:rPr>
+        <w:t xml:space="preserve"> to real names will </w:t>
+      </w:r>
+      <w:proofErr w:type="gramStart"/>
+      <w:r>
+        <w:rPr>
+          <w:sz w:val="24"/>
+          <w:lang w:val="en-IE" w:eastAsia="en-GB"/>
+        </w:rPr>
+        <w:t>be required</w:t>
+      </w:r>
+      <w:proofErr w:type="gramEnd"/>
+      <w:r>
+        <w:rPr>
+          <w:sz w:val="24"/>
+          <w:lang w:val="en-IE" w:eastAsia="en-GB"/>
+        </w:rPr>
+        <w:t xml:space="preserve"> to process Year 3 survey data but this information should be stored in a more restricted section of the project data store.</w:t>
+      </w:r>
+    </w:p>
+    <w:p>
+      <w:pPr>
+        <w:autoSpaceDE w:val="0"/>
+        <w:autoSpaceDN w:val="0"/>
+        <w:adjustRightInd w:val="0"/>
+        <w:spacing w:after="0" w:line="360" w:lineRule="auto"/>
+        <w:rPr>
+          <w:sz w:val="24"/>
+          <w:lang w:val="en-IE" w:eastAsia="en-GB"/>
+        </w:rPr>
+      </w:pPr>
+    </w:p>
+    <w:p>
+      <w:pPr>
+        <w:autoSpaceDE w:val="0"/>
+        <w:autoSpaceDN w:val="0"/>
+        <w:adjustRightInd w:val="0"/>
+        <w:spacing w:after="0" w:line="360" w:lineRule="auto"/>
+        <w:rPr>
+          <w:sz w:val="24"/>
+          <w:lang w:val="en-IE" w:eastAsia="en-GB"/>
+        </w:rPr>
+      </w:pPr>
+    </w:p>
+    <w:p>
+      <w:pPr>
+        <w:autoSpaceDE w:val="0"/>
+        <w:autoSpaceDN w:val="0"/>
+        <w:adjustRightInd w:val="0"/>
+        <w:spacing w:after="0" w:line="360" w:lineRule="auto"/>
+        <w:rPr>
+          <w:sz w:val="24"/>
+        </w:rPr>
+      </w:pPr>
+    </w:p>
+    <w:p>
+      <w:pPr>
+        <w:pStyle w:val="Heading2"/>
+      </w:pPr>
+      <w:bookmarkStart w:id="14" w:name="_Toc103112192"/>
+      <w:r>
+        <w:lastRenderedPageBreak/>
+        <w:t>Project Predict: Data Collection and Consent</w:t>
+      </w:r>
+      <w:bookmarkEnd w:id="14"/>
+    </w:p>
+    <w:p>
+      <w:pPr>
+        <w:autoSpaceDE w:val="0"/>
+        <w:autoSpaceDN w:val="0"/>
+        <w:adjustRightInd w:val="0"/>
+        <w:spacing w:after="0" w:line="360" w:lineRule="auto"/>
+        <w:rPr>
+          <w:sz w:val="24"/>
+          <w:lang w:val="en-IE" w:eastAsia="en-GB"/>
+        </w:rPr>
+      </w:pPr>
+    </w:p>
+    <w:p>
+      <w:pPr>
+        <w:autoSpaceDE w:val="0"/>
+        <w:autoSpaceDN w:val="0"/>
+        <w:adjustRightInd w:val="0"/>
+        <w:spacing w:after="0" w:line="360" w:lineRule="auto"/>
+        <w:rPr>
+          <w:i/>
+          <w:iCs/>
+          <w:sz w:val="24"/>
+          <w:lang w:val="en-IE" w:eastAsia="en-GB"/>
+        </w:rPr>
+      </w:pPr>
+      <w:r>
+        <w:rPr>
+          <w:i/>
+          <w:iCs/>
+          <w:sz w:val="24"/>
+          <w:lang w:val="en-IE" w:eastAsia="en-GB"/>
+        </w:rPr>
+        <w:t>Collection</w:t>
+      </w:r>
+      <w:r>
+        <w:rPr>
+          <w:i/>
+          <w:iCs/>
+          <w:sz w:val="24"/>
+          <w:lang w:val="en-IE" w:eastAsia="en-GB"/>
+        </w:rPr>
+        <w:t xml:space="preserve"> of Consent</w:t>
+      </w:r>
+    </w:p>
+    <w:p>
+      <w:pPr>
+        <w:autoSpaceDE w:val="0"/>
+        <w:autoSpaceDN w:val="0"/>
+        <w:adjustRightInd w:val="0"/>
+        <w:spacing w:after="0" w:line="360" w:lineRule="auto"/>
+        <w:rPr>
+          <w:sz w:val="24"/>
+          <w:lang w:val="en-IE" w:eastAsia="en-GB"/>
+        </w:rPr>
+      </w:pPr>
+      <w:r>
+        <w:rPr>
+          <w:sz w:val="24"/>
+          <w:lang w:val="en-IE" w:eastAsia="en-GB"/>
+        </w:rPr>
+        <w:t xml:space="preserve">It </w:t>
+      </w:r>
+      <w:proofErr w:type="gramStart"/>
+      <w:r>
+        <w:rPr>
+          <w:sz w:val="24"/>
+          <w:lang w:val="en-IE" w:eastAsia="en-GB"/>
+        </w:rPr>
+        <w:t>is assumed</w:t>
+      </w:r>
+      <w:proofErr w:type="gramEnd"/>
+      <w:r>
+        <w:rPr>
+          <w:sz w:val="24"/>
+          <w:lang w:val="en-IE" w:eastAsia="en-GB"/>
+        </w:rPr>
+        <w:t xml:space="preserve"> that any patient supported by the TriCARE organisation at the beginning of the Project Predict lifecycle has already committed to a signed contract agreement. However, given the extended </w:t>
+      </w:r>
+      <w:r>
+        <w:rPr>
+          <w:sz w:val="24"/>
+          <w:lang w:val="en-IE" w:eastAsia="en-GB"/>
+        </w:rPr>
+        <w:t xml:space="preserve">nature of data processing within Project Predict, </w:t>
+      </w:r>
+      <w:r>
+        <w:rPr>
+          <w:sz w:val="24"/>
+          <w:lang w:val="en-IE" w:eastAsia="en-GB"/>
+        </w:rPr>
+        <w:t>added terms</w:t>
+      </w:r>
+      <w:r>
+        <w:rPr>
+          <w:sz w:val="24"/>
+          <w:lang w:val="en-IE" w:eastAsia="en-GB"/>
+        </w:rPr>
+        <w:t xml:space="preserve"> and conditions must be additional agreed by each individual though a supplementary signed document</w:t>
+      </w:r>
+      <w:r>
+        <w:rPr>
+          <w:sz w:val="24"/>
+          <w:lang w:val="en-IE" w:eastAsia="en-GB"/>
+        </w:rPr>
+        <w:t>.</w:t>
+      </w:r>
+    </w:p>
+    <w:p>
+      <w:pPr>
+        <w:autoSpaceDE w:val="0"/>
+        <w:autoSpaceDN w:val="0"/>
+        <w:adjustRightInd w:val="0"/>
+        <w:spacing w:after="0" w:line="360" w:lineRule="auto"/>
+        <w:rPr>
+          <w:sz w:val="24"/>
+          <w:lang w:val="en-IE" w:eastAsia="en-GB"/>
+        </w:rPr>
+      </w:pPr>
+    </w:p>
+    <w:p>
+      <w:pPr>
+        <w:autoSpaceDE w:val="0"/>
+        <w:autoSpaceDN w:val="0"/>
+        <w:adjustRightInd w:val="0"/>
+        <w:spacing w:after="0" w:line="360" w:lineRule="auto"/>
+        <w:rPr>
+          <w:sz w:val="24"/>
+          <w:lang w:val="en-IE" w:eastAsia="en-GB"/>
+        </w:rPr>
+      </w:pPr>
+      <w:r>
+        <w:rPr>
+          <w:sz w:val="24"/>
+          <w:lang w:val="en-IE" w:eastAsia="en-GB"/>
+        </w:rPr>
+        <w:t xml:space="preserve">Any patient who does not agree to the terms of Project Predict must not </w:t>
+      </w:r>
+      <w:proofErr w:type="gramStart"/>
+      <w:r>
+        <w:rPr>
+          <w:sz w:val="24"/>
+          <w:lang w:val="en-IE" w:eastAsia="en-GB"/>
+        </w:rPr>
+        <w:t>be included</w:t>
+      </w:r>
+      <w:proofErr w:type="gramEnd"/>
+      <w:r>
+        <w:rPr>
+          <w:sz w:val="24"/>
+          <w:lang w:val="en-IE" w:eastAsia="en-GB"/>
+        </w:rPr>
+        <w:t xml:space="preserve"> in the joint initiatives by MLHealth and TriCARE. Consent is a key tenant of GDPR regulation and Project Predict must respect the will of </w:t>
+      </w:r>
+      <w:r>
+        <w:rPr>
+          <w:sz w:val="24"/>
+          <w:lang w:val="en-IE" w:eastAsia="en-GB"/>
+        </w:rPr>
+        <w:t xml:space="preserve">each individual and their desires for privacy. </w:t>
+      </w:r>
+      <w:r>
+        <w:rPr>
+          <w:sz w:val="24"/>
+          <w:lang w:val="en-IE" w:eastAsia="en-GB"/>
+        </w:rPr>
+        <w:t xml:space="preserve">This data will not </w:t>
+      </w:r>
+      <w:proofErr w:type="gramStart"/>
+      <w:r>
+        <w:rPr>
+          <w:sz w:val="24"/>
+          <w:lang w:val="en-IE" w:eastAsia="en-GB"/>
+        </w:rPr>
+        <w:t>be incorporated</w:t>
+      </w:r>
+      <w:proofErr w:type="gramEnd"/>
+      <w:r>
+        <w:rPr>
+          <w:sz w:val="24"/>
+          <w:lang w:val="en-IE" w:eastAsia="en-GB"/>
+        </w:rPr>
+        <w:t xml:space="preserve"> in the ML modelling process, and these patients must not be approached for the Year 3 Trial survey.</w:t>
+      </w:r>
+    </w:p>
+    <w:p>
+      <w:pPr>
+        <w:autoSpaceDE w:val="0"/>
+        <w:autoSpaceDN w:val="0"/>
+        <w:adjustRightInd w:val="0"/>
+        <w:spacing w:after="0" w:line="360" w:lineRule="auto"/>
+        <w:rPr>
+          <w:sz w:val="24"/>
+          <w:lang w:val="en-IE" w:eastAsia="en-GB"/>
+        </w:rPr>
+      </w:pPr>
+    </w:p>
+    <w:p>
+      <w:pPr>
+        <w:autoSpaceDE w:val="0"/>
+        <w:autoSpaceDN w:val="0"/>
+        <w:adjustRightInd w:val="0"/>
+        <w:spacing w:after="0" w:line="360" w:lineRule="auto"/>
+        <w:rPr>
+          <w:sz w:val="24"/>
+        </w:rPr>
+      </w:pPr>
+      <w:r>
+        <w:rPr>
+          <w:sz w:val="24"/>
+          <w:lang w:val="en-IE" w:eastAsia="en-GB"/>
+        </w:rPr>
+        <w:t xml:space="preserve"> </w:t>
+      </w:r>
+    </w:p>
+    <w:p>
+      <w:pPr>
+        <w:spacing w:line="360" w:lineRule="auto"/>
+        <w:rPr>
+          <w:i/>
+          <w:iCs/>
+          <w:sz w:val="24"/>
+        </w:rPr>
+      </w:pPr>
+      <w:r>
+        <w:rPr>
+          <w:i/>
+          <w:iCs/>
+          <w:sz w:val="24"/>
+        </w:rPr>
+        <w:t xml:space="preserve">Withdrawal of Consent </w:t>
+      </w:r>
+    </w:p>
+    <w:p>
+      <w:pPr>
+        <w:spacing w:line="360" w:lineRule="auto"/>
+        <w:rPr>
+          <w:sz w:val="24"/>
+        </w:rPr>
+      </w:pPr>
+      <w:r>
+        <w:rPr>
+          <w:sz w:val="24"/>
+        </w:rPr>
+        <w:t>GSPR legislation is very clear on the ‘right to erasure’</w:t>
+      </w:r>
+      <w:r>
+        <w:rPr>
+          <w:b/>
+          <w:bCs/>
+          <w:sz w:val="24"/>
+          <w:vertAlign w:val="superscript"/>
+        </w:rPr>
+        <w:t>[15]</w:t>
+      </w:r>
+      <w:r>
+        <w:rPr>
+          <w:sz w:val="24"/>
+        </w:rPr>
+        <w:t xml:space="preserve"> should any patient within the Project Predict system wish to with withdrawn consent to further involvement.</w:t>
+      </w:r>
+    </w:p>
+    <w:p>
+      <w:pPr>
+        <w:spacing w:line="360" w:lineRule="auto"/>
+        <w:rPr>
+          <w:sz w:val="24"/>
+        </w:rPr>
+      </w:pPr>
+      <w:r>
+        <w:rPr>
+          <w:sz w:val="24"/>
+        </w:rPr>
+        <w:t xml:space="preserve">The </w:t>
+      </w:r>
+      <w:r>
+        <w:rPr>
+          <w:sz w:val="24"/>
+        </w:rPr>
+        <w:t xml:space="preserve">Joint Controllers within MLHealth and TriCARE must respond as quickly as possible to such a request and provide evidence that the patient data was deleted from the project data stores. </w:t>
+      </w:r>
+    </w:p>
+    <w:p>
+      <w:pPr>
+        <w:spacing w:line="360" w:lineRule="auto"/>
+        <w:rPr>
+          <w:lang w:val="en-IE"/>
+        </w:rPr>
+      </w:pPr>
+    </w:p>
+    <w:p>
+      <w:pPr>
+        <w:spacing w:line="360" w:lineRule="auto"/>
+        <w:rPr>
+          <w:sz w:val="24"/>
+        </w:rPr>
+      </w:pPr>
+    </w:p>
+    <w:p>
+      <w:pPr>
+        <w:spacing w:line="360" w:lineRule="auto"/>
+        <w:rPr>
+          <w:sz w:val="24"/>
+        </w:rPr>
+      </w:pPr>
+    </w:p>
+    <w:p>
+      <w:pPr>
+        <w:spacing w:after="0" w:line="240" w:lineRule="auto"/>
+        <w:ind w:left="0"/>
+        <w:rPr>
+          <w:b/>
+          <w:bCs/>
+          <w:iCs/>
+          <w:color w:val="3C8D94"/>
+          <w:sz w:val="26"/>
+          <w:szCs w:val="28"/>
+        </w:rPr>
+      </w:pPr>
+      <w:r>
+        <w:br w:type="page"/>
+      </w:r>
+    </w:p>
+    <w:p>
+      <w:pPr>
+        <w:pStyle w:val="Heading2"/>
+      </w:pPr>
+      <w:bookmarkStart w:id="15" w:name="_Toc103112193"/>
       <w:r>
         <w:lastRenderedPageBreak/>
         <w:t>Project Predict: Ethical and Privacy Risk Matrix</w:t>
       </w:r>
+      <w:r>
+        <w:t xml:space="preserve"> (Wk2 + )</w:t>
+      </w:r>
       <w:bookmarkEnd w:id="15"/>
     </w:p>
     <w:p>
@@ -3717,12 +5625,14 @@
       <w:pPr>
         <w:pStyle w:val="Heading1"/>
       </w:pPr>
-      <w:bookmarkStart w:id="16" w:name="_Toc103076336"/>
+      <w:bookmarkStart w:id="16" w:name="_Ref103111813"/>
+      <w:bookmarkStart w:id="17" w:name="_Toc103112194"/>
       <w:r>
         <w:lastRenderedPageBreak/>
         <w:t>Conclusions</w:t>
       </w:r>
       <w:bookmarkEnd w:id="16"/>
+      <w:bookmarkEnd w:id="17"/>
     </w:p>
     <w:p>
       <w:pPr>
@@ -3768,12 +5678,12 @@
       <w:pPr>
         <w:pStyle w:val="Heading1"/>
       </w:pPr>
-      <w:bookmarkStart w:id="17" w:name="_Toc103076337"/>
+      <w:bookmarkStart w:id="18" w:name="_Toc103112195"/>
       <w:r>
         <w:lastRenderedPageBreak/>
         <w:t>References</w:t>
       </w:r>
-      <w:bookmarkEnd w:id="17"/>
+      <w:bookmarkEnd w:id="18"/>
     </w:p>
     <w:p>
       <w:pPr>
@@ -3835,13 +5745,7 @@
         <w:rPr>
           <w:sz w:val="24"/>
         </w:rPr>
-        <w:t xml:space="preserve">[3] </w:t>
-      </w:r>
-      <w:r>
-        <w:rPr>
-          <w:sz w:val="24"/>
-        </w:rPr>
-        <w:t xml:space="preserve">Taylor, M., McNicholas, C., Nicolay, C., Darzi, A., Bell, D., &amp; Reed, J. (2013). Systematic review of the application of the plan–do–study–act method to improve quality in healthcare. </w:t>
+        <w:t xml:space="preserve">[3] Taylor, M., McNicholas, C., Nicolay, C., Darzi, A., Bell, D., &amp; Reed, J. (2013). Systematic review of the application of the plan–do–study–act method to improve quality in healthcare. </w:t>
       </w:r>
       <w:r>
         <w:rPr>
@@ -3881,13 +5785,7 @@
         <w:rPr>
           <w:sz w:val="24"/>
         </w:rPr>
-        <w:t xml:space="preserve">[4] </w:t>
-      </w:r>
-      <w:r>
-        <w:rPr>
-          <w:sz w:val="24"/>
-        </w:rPr>
-        <w:t xml:space="preserve">Krishnan, S., &amp; Shashidhar, N. (2019). eDiscovery Challenges in Healthcare. </w:t>
+        <w:t xml:space="preserve">[4] Krishnan, S., &amp; Shashidhar, N. (2019). eDiscovery Challenges in Healthcare. </w:t>
       </w:r>
       <w:r>
         <w:rPr>
@@ -3973,13 +5871,7 @@
         <w:rPr>
           <w:sz w:val="24"/>
         </w:rPr>
-        <w:t xml:space="preserve">[6] </w:t>
-      </w:r>
-      <w:r>
-        <w:rPr>
-          <w:sz w:val="24"/>
-        </w:rPr>
-        <w:t xml:space="preserve">Ireland Immigration Statistics 1960-2022. (2022). Retrieved 9 May 2022, from </w:t>
+        <w:t xml:space="preserve">[6] Ireland Immigration Statistics 1960-2022. (2022). Retrieved 9 May 2022, from </w:t>
       </w:r>
       <w:hyperlink r:id="rId25" w:history="1">
         <w:r>
@@ -4002,13 +5894,7 @@
         <w:rPr>
           <w:sz w:val="24"/>
         </w:rPr>
-        <w:t xml:space="preserve">[7] </w:t>
-      </w:r>
-      <w:r>
-        <w:rPr>
-          <w:sz w:val="24"/>
-        </w:rPr>
-        <w:t xml:space="preserve">Priscilla, C., &amp; Prabha, D. (2020). Influence of Optimizing XGBoost to handle Class Imbalance in Credit Card Fraud Detection. </w:t>
+        <w:t xml:space="preserve">[7] Priscilla, C., &amp; Prabha, D. (2020). Influence of Optimizing XGBoost to handle Class Imbalance in Credit Card Fraud Detection. </w:t>
       </w:r>
       <w:r>
         <w:rPr>
@@ -4033,13 +5919,7 @@
           <w:sz w:val="24"/>
         </w:rPr>
         <w:lastRenderedPageBreak/>
-        <w:t xml:space="preserve">[8] </w:t>
-      </w:r>
-      <w:r>
-        <w:rPr>
-          <w:sz w:val="24"/>
-        </w:rPr>
-        <w:t xml:space="preserve">Sinanc, D., Demirezen, U., &amp; Sağıroğlu, Ş. (2021). Explainable Credit Card Fraud Detection with Image Conversion. </w:t>
+        <w:t xml:space="preserve">[8] Sinanc, D., Demirezen, U., &amp; Sağıroğlu, Ş. (2021). Explainable Credit Card Fraud Detection with Image Conversion. </w:t>
       </w:r>
       <w:r>
         <w:rPr>
@@ -4071,6 +5951,9 @@
     <w:p>
       <w:pPr>
         <w:spacing w:after="336" w:line="360" w:lineRule="auto"/>
+        <w:rPr>
+          <w:sz w:val="24"/>
+        </w:rPr>
       </w:pPr>
       <w:r>
         <w:rPr>
@@ -4090,40 +5973,221 @@
         <w:rPr>
           <w:sz w:val="24"/>
         </w:rPr>
-        <w:t>, A. (2021). Top 10 Benefits of Cloud Computing. Retrieved 10 May 2022, from https://www.alibabacloud.com/blog/top-10-benefits-of-cloud-computing_597739</w:t>
-      </w:r>
+        <w:t xml:space="preserve">, A. (2021). Top 10 Benefits of Cloud Computing. Retrieved 10 May 2022, from </w:t>
+      </w:r>
+      <w:hyperlink r:id="rId26" w:history="1">
+        <w:r>
+          <w:rPr>
+            <w:rStyle w:val="Hyperlink"/>
+            <w:sz w:val="24"/>
+          </w:rPr>
+          <w:t>https://www.alibabacloud.com/blog/top-10-benefits-of-cloud-computing_597739</w:t>
+        </w:r>
+      </w:hyperlink>
     </w:p>
     <w:p>
       <w:pPr>
         <w:spacing w:after="336" w:line="360" w:lineRule="auto"/>
-      </w:pPr>
+        <w:rPr>
+          <w:sz w:val="24"/>
+        </w:rPr>
+      </w:pPr>
+      <w:r>
+        <w:rPr>
+          <w:sz w:val="24"/>
+        </w:rPr>
+        <w:t xml:space="preserve">[10] Art. 6 GDPR - Lawfulness of processing - GDPR.eu. (2022). Retrieved 10 May 2022, from </w:t>
+      </w:r>
+      <w:hyperlink r:id="rId27" w:history="1">
+        <w:r>
+          <w:rPr>
+            <w:rStyle w:val="Hyperlink"/>
+            <w:sz w:val="24"/>
+          </w:rPr>
+          <w:t>https://gdpr.eu/article-6-how-to-process-personal-data-legally/</w:t>
+        </w:r>
+      </w:hyperlink>
     </w:p>
     <w:p>
       <w:pPr>
         <w:spacing w:after="336" w:line="360" w:lineRule="auto"/>
-      </w:pPr>
+        <w:rPr>
+          <w:sz w:val="24"/>
+        </w:rPr>
+      </w:pPr>
+      <w:r>
+        <w:rPr>
+          <w:sz w:val="24"/>
+        </w:rPr>
+        <w:t xml:space="preserve">[11] Art. 5 GDPR - Principles relating to processing of personal data - GDPR.eu. (2022). Retrieved 10 May 2022, from </w:t>
+      </w:r>
+      <w:hyperlink r:id="rId28" w:history="1">
+        <w:r>
+          <w:rPr>
+            <w:rStyle w:val="Hyperlink"/>
+            <w:sz w:val="24"/>
+          </w:rPr>
+          <w:t>https://gdpr.eu/article-5-how-to-process-personal-data/?cn-reloaded=1</w:t>
+        </w:r>
+      </w:hyperlink>
     </w:p>
     <w:p>
       <w:pPr>
         <w:spacing w:after="336" w:line="360" w:lineRule="auto"/>
-      </w:pPr>
+        <w:rPr>
+          <w:sz w:val="24"/>
+        </w:rPr>
+      </w:pPr>
+      <w:r>
+        <w:rPr>
+          <w:sz w:val="24"/>
+        </w:rPr>
+        <w:t xml:space="preserve">[12] Controllers and processors. (2022). Retrieved 10 May 2022, from </w:t>
+      </w:r>
+      <w:hyperlink r:id="rId29" w:history="1">
+        <w:r>
+          <w:rPr>
+            <w:rStyle w:val="Hyperlink"/>
+            <w:sz w:val="24"/>
+          </w:rPr>
+          <w:t>https://ico.org.uk/for-organisations/guide-to-data-protection/guide-to-the-general-data-protection-regulation-gdpr/key-definitions/controllers-and-processors/</w:t>
+        </w:r>
+      </w:hyperlink>
     </w:p>
     <w:p>
       <w:pPr>
         <w:spacing w:after="336" w:line="360" w:lineRule="auto"/>
-      </w:pPr>
+        <w:rPr>
+          <w:sz w:val="24"/>
+        </w:rPr>
+      </w:pPr>
+      <w:r>
+        <w:rPr>
+          <w:sz w:val="24"/>
+        </w:rPr>
+        <w:t xml:space="preserve">[13] Data Protection Act 2018. (2022). Retrieved 10 May 2022, from </w:t>
+      </w:r>
+      <w:hyperlink r:id="rId30" w:history="1">
+        <w:r>
+          <w:rPr>
+            <w:rStyle w:val="Hyperlink"/>
+            <w:sz w:val="24"/>
+          </w:rPr>
+          <w:t>https://www.irishstatutebook.ie/eli/2018/act/7/enacted/en/print#sec26</w:t>
+        </w:r>
+      </w:hyperlink>
     </w:p>
     <w:p>
       <w:pPr>
         <w:spacing w:after="336" w:line="360" w:lineRule="auto"/>
+        <w:rPr>
+          <w:sz w:val="24"/>
+        </w:rPr>
+      </w:pPr>
+      <w:r>
+        <w:rPr>
+          <w:sz w:val="24"/>
+        </w:rPr>
+        <w:t xml:space="preserve">[14] What is personal </w:t>
+      </w:r>
+      <w:proofErr w:type="gramStart"/>
+      <w:r>
+        <w:rPr>
+          <w:sz w:val="24"/>
+        </w:rPr>
+        <w:t>data?.</w:t>
+      </w:r>
+      <w:proofErr w:type="gramEnd"/>
+      <w:r>
+        <w:rPr>
+          <w:sz w:val="24"/>
+        </w:rPr>
+        <w:t xml:space="preserve"> (2022). Retrieved 10 May 2022, from </w:t>
+      </w:r>
+      <w:hyperlink r:id="rId31" w:history="1">
+        <w:r>
+          <w:rPr>
+            <w:rStyle w:val="Hyperlink"/>
+            <w:sz w:val="24"/>
+          </w:rPr>
+          <w:t>https://ico.org.uk/for-organisations/guide-to-data-protection/guide-to-the-general-data-protection-regulation-gdpr/what-is-personal-data/what-is-person</w:t>
+        </w:r>
+        <w:r>
+          <w:rPr>
+            <w:rStyle w:val="Hyperlink"/>
+            <w:sz w:val="24"/>
+          </w:rPr>
+          <w:t>a</w:t>
+        </w:r>
+        <w:r>
+          <w:rPr>
+            <w:rStyle w:val="Hyperlink"/>
+            <w:sz w:val="24"/>
+          </w:rPr>
+          <w:t>l-data/#pd5</w:t>
+        </w:r>
+      </w:hyperlink>
+    </w:p>
+    <w:p>
+      <w:pPr>
+        <w:spacing w:after="336" w:line="360" w:lineRule="auto"/>
+        <w:rPr>
+          <w:sz w:val="24"/>
+        </w:rPr>
+      </w:pPr>
+      <w:r>
+        <w:rPr>
+          <w:sz w:val="24"/>
+        </w:rPr>
+        <w:t xml:space="preserve">[15] The right to erasure (Articles 17 &amp; 19 of the GDPR) | Data Protection Commission. (2022). Retrieved 10 May 2022, from </w:t>
+      </w:r>
+      <w:hyperlink r:id="rId32" w:history="1">
+        <w:r>
+          <w:rPr>
+            <w:rStyle w:val="Hyperlink"/>
+            <w:sz w:val="24"/>
+          </w:rPr>
+          <w:t>https://www.dataprotection.ie/en/individuals/know-your-rights/right-erasure-articles-17-19-gdpr#:~:text=This%20is%20also%20known%20as,it%20was%20collected%20or%20processed</w:t>
+        </w:r>
+      </w:hyperlink>
+      <w:r>
+        <w:rPr>
+          <w:sz w:val="24"/>
+        </w:rPr>
+        <w:t>.</w:t>
+      </w:r>
+    </w:p>
+    <w:p>
+      <w:pPr>
+        <w:spacing w:after="336" w:line="360" w:lineRule="auto"/>
+      </w:pPr>
+    </w:p>
+    <w:p>
+      <w:pPr>
+        <w:spacing w:after="336" w:line="360" w:lineRule="auto"/>
+      </w:pPr>
+    </w:p>
+    <w:p>
+      <w:pPr>
+        <w:spacing w:after="336" w:line="360" w:lineRule="auto"/>
+      </w:pPr>
+    </w:p>
+    <w:p>
+      <w:pPr>
+        <w:spacing w:after="336" w:line="360" w:lineRule="auto"/>
+      </w:pPr>
+    </w:p>
+    <w:p>
+      <w:pPr>
+        <w:spacing w:after="336" w:line="360" w:lineRule="auto"/>
       </w:pPr>
     </w:p>
     <w:sectPr>
-      <w:headerReference w:type="even" r:id="rId26"/>
-      <w:headerReference w:type="default" r:id="rId27"/>
-      <w:footerReference w:type="even" r:id="rId28"/>
-      <w:footerReference w:type="default" r:id="rId29"/>
-      <w:headerReference w:type="first" r:id="rId30"/>
+      <w:headerReference w:type="even" r:id="rId33"/>
+      <w:headerReference w:type="default" r:id="rId34"/>
+      <w:footerReference w:type="even" r:id="rId35"/>
+      <w:footerReference w:type="default" r:id="rId36"/>
+      <w:headerReference w:type="first" r:id="rId37"/>
       <w:pgSz w:w="11907" w:h="16840" w:code="9"/>
       <w:pgMar w:top="1020" w:right="737" w:bottom="1020" w:left="737" w:header="454" w:footer="283" w:gutter="567"/>
       <w:cols w:space="720"/>
@@ -6093,6 +8157,119 @@
     </w:lvl>
   </w:abstractNum>
   <w:abstractNum w:abstractNumId="6" w15:restartNumberingAfterBreak="0">
+    <w:nsid w:val="36AF286D"/>
+    <w:multiLevelType w:val="hybridMultilevel"/>
+    <w:tmpl w:val="766EF2A6"/>
+    <w:lvl w:ilvl="0" w:tplc="18090001">
+      <w:start w:val="1"/>
+      <w:numFmt w:val="bullet"/>
+      <w:lvlText w:val=""/>
+      <w:lvlJc w:val="left"/>
+      <w:pPr>
+        <w:ind w:left="1854" w:hanging="360"/>
+      </w:pPr>
+      <w:rPr>
+        <w:rFonts w:ascii="Symbol" w:hAnsi="Symbol" w:hint="default"/>
+      </w:rPr>
+    </w:lvl>
+    <w:lvl w:ilvl="1" w:tplc="18090003" w:tentative="1">
+      <w:start w:val="1"/>
+      <w:numFmt w:val="bullet"/>
+      <w:lvlText w:val="o"/>
+      <w:lvlJc w:val="left"/>
+      <w:pPr>
+        <w:ind w:left="2574" w:hanging="360"/>
+      </w:pPr>
+      <w:rPr>
+        <w:rFonts w:ascii="Courier New" w:hAnsi="Courier New" w:cs="Courier New" w:hint="default"/>
+      </w:rPr>
+    </w:lvl>
+    <w:lvl w:ilvl="2" w:tplc="18090005" w:tentative="1">
+      <w:start w:val="1"/>
+      <w:numFmt w:val="bullet"/>
+      <w:lvlText w:val=""/>
+      <w:lvlJc w:val="left"/>
+      <w:pPr>
+        <w:ind w:left="3294" w:hanging="360"/>
+      </w:pPr>
+      <w:rPr>
+        <w:rFonts w:ascii="Wingdings" w:hAnsi="Wingdings" w:hint="default"/>
+      </w:rPr>
+    </w:lvl>
+    <w:lvl w:ilvl="3" w:tplc="18090001" w:tentative="1">
+      <w:start w:val="1"/>
+      <w:numFmt w:val="bullet"/>
+      <w:lvlText w:val=""/>
+      <w:lvlJc w:val="left"/>
+      <w:pPr>
+        <w:ind w:left="4014" w:hanging="360"/>
+      </w:pPr>
+      <w:rPr>
+        <w:rFonts w:ascii="Symbol" w:hAnsi="Symbol" w:hint="default"/>
+      </w:rPr>
+    </w:lvl>
+    <w:lvl w:ilvl="4" w:tplc="18090003" w:tentative="1">
+      <w:start w:val="1"/>
+      <w:numFmt w:val="bullet"/>
+      <w:lvlText w:val="o"/>
+      <w:lvlJc w:val="left"/>
+      <w:pPr>
+        <w:ind w:left="4734" w:hanging="360"/>
+      </w:pPr>
+      <w:rPr>
+        <w:rFonts w:ascii="Courier New" w:hAnsi="Courier New" w:cs="Courier New" w:hint="default"/>
+      </w:rPr>
+    </w:lvl>
+    <w:lvl w:ilvl="5" w:tplc="18090005" w:tentative="1">
+      <w:start w:val="1"/>
+      <w:numFmt w:val="bullet"/>
+      <w:lvlText w:val=""/>
+      <w:lvlJc w:val="left"/>
+      <w:pPr>
+        <w:ind w:left="5454" w:hanging="360"/>
+      </w:pPr>
+      <w:rPr>
+        <w:rFonts w:ascii="Wingdings" w:hAnsi="Wingdings" w:hint="default"/>
+      </w:rPr>
+    </w:lvl>
+    <w:lvl w:ilvl="6" w:tplc="18090001" w:tentative="1">
+      <w:start w:val="1"/>
+      <w:numFmt w:val="bullet"/>
+      <w:lvlText w:val=""/>
+      <w:lvlJc w:val="left"/>
+      <w:pPr>
+        <w:ind w:left="6174" w:hanging="360"/>
+      </w:pPr>
+      <w:rPr>
+        <w:rFonts w:ascii="Symbol" w:hAnsi="Symbol" w:hint="default"/>
+      </w:rPr>
+    </w:lvl>
+    <w:lvl w:ilvl="7" w:tplc="18090003" w:tentative="1">
+      <w:start w:val="1"/>
+      <w:numFmt w:val="bullet"/>
+      <w:lvlText w:val="o"/>
+      <w:lvlJc w:val="left"/>
+      <w:pPr>
+        <w:ind w:left="6894" w:hanging="360"/>
+      </w:pPr>
+      <w:rPr>
+        <w:rFonts w:ascii="Courier New" w:hAnsi="Courier New" w:cs="Courier New" w:hint="default"/>
+      </w:rPr>
+    </w:lvl>
+    <w:lvl w:ilvl="8" w:tplc="18090005" w:tentative="1">
+      <w:start w:val="1"/>
+      <w:numFmt w:val="bullet"/>
+      <w:lvlText w:val=""/>
+      <w:lvlJc w:val="left"/>
+      <w:pPr>
+        <w:ind w:left="7614" w:hanging="360"/>
+      </w:pPr>
+      <w:rPr>
+        <w:rFonts w:ascii="Wingdings" w:hAnsi="Wingdings" w:hint="default"/>
+      </w:rPr>
+    </w:lvl>
+  </w:abstractNum>
+  <w:abstractNum w:abstractNumId="7" w15:restartNumberingAfterBreak="0">
     <w:nsid w:val="37085F29"/>
     <w:multiLevelType w:val="hybridMultilevel"/>
     <w:tmpl w:val="E2C432F6"/>
@@ -6205,7 +8382,120 @@
       </w:rPr>
     </w:lvl>
   </w:abstractNum>
-  <w:abstractNum w:abstractNumId="7" w15:restartNumberingAfterBreak="0">
+  <w:abstractNum w:abstractNumId="8" w15:restartNumberingAfterBreak="0">
+    <w:nsid w:val="39C574BA"/>
+    <w:multiLevelType w:val="hybridMultilevel"/>
+    <w:tmpl w:val="3714538A"/>
+    <w:lvl w:ilvl="0" w:tplc="18090001">
+      <w:start w:val="1"/>
+      <w:numFmt w:val="bullet"/>
+      <w:lvlText w:val=""/>
+      <w:lvlJc w:val="left"/>
+      <w:pPr>
+        <w:ind w:left="1854" w:hanging="360"/>
+      </w:pPr>
+      <w:rPr>
+        <w:rFonts w:ascii="Symbol" w:hAnsi="Symbol" w:hint="default"/>
+      </w:rPr>
+    </w:lvl>
+    <w:lvl w:ilvl="1" w:tplc="18090003" w:tentative="1">
+      <w:start w:val="1"/>
+      <w:numFmt w:val="bullet"/>
+      <w:lvlText w:val="o"/>
+      <w:lvlJc w:val="left"/>
+      <w:pPr>
+        <w:ind w:left="2574" w:hanging="360"/>
+      </w:pPr>
+      <w:rPr>
+        <w:rFonts w:ascii="Courier New" w:hAnsi="Courier New" w:cs="Courier New" w:hint="default"/>
+      </w:rPr>
+    </w:lvl>
+    <w:lvl w:ilvl="2" w:tplc="18090005" w:tentative="1">
+      <w:start w:val="1"/>
+      <w:numFmt w:val="bullet"/>
+      <w:lvlText w:val=""/>
+      <w:lvlJc w:val="left"/>
+      <w:pPr>
+        <w:ind w:left="3294" w:hanging="360"/>
+      </w:pPr>
+      <w:rPr>
+        <w:rFonts w:ascii="Wingdings" w:hAnsi="Wingdings" w:hint="default"/>
+      </w:rPr>
+    </w:lvl>
+    <w:lvl w:ilvl="3" w:tplc="18090001" w:tentative="1">
+      <w:start w:val="1"/>
+      <w:numFmt w:val="bullet"/>
+      <w:lvlText w:val=""/>
+      <w:lvlJc w:val="left"/>
+      <w:pPr>
+        <w:ind w:left="4014" w:hanging="360"/>
+      </w:pPr>
+      <w:rPr>
+        <w:rFonts w:ascii="Symbol" w:hAnsi="Symbol" w:hint="default"/>
+      </w:rPr>
+    </w:lvl>
+    <w:lvl w:ilvl="4" w:tplc="18090003" w:tentative="1">
+      <w:start w:val="1"/>
+      <w:numFmt w:val="bullet"/>
+      <w:lvlText w:val="o"/>
+      <w:lvlJc w:val="left"/>
+      <w:pPr>
+        <w:ind w:left="4734" w:hanging="360"/>
+      </w:pPr>
+      <w:rPr>
+        <w:rFonts w:ascii="Courier New" w:hAnsi="Courier New" w:cs="Courier New" w:hint="default"/>
+      </w:rPr>
+    </w:lvl>
+    <w:lvl w:ilvl="5" w:tplc="18090005" w:tentative="1">
+      <w:start w:val="1"/>
+      <w:numFmt w:val="bullet"/>
+      <w:lvlText w:val=""/>
+      <w:lvlJc w:val="left"/>
+      <w:pPr>
+        <w:ind w:left="5454" w:hanging="360"/>
+      </w:pPr>
+      <w:rPr>
+        <w:rFonts w:ascii="Wingdings" w:hAnsi="Wingdings" w:hint="default"/>
+      </w:rPr>
+    </w:lvl>
+    <w:lvl w:ilvl="6" w:tplc="18090001" w:tentative="1">
+      <w:start w:val="1"/>
+      <w:numFmt w:val="bullet"/>
+      <w:lvlText w:val=""/>
+      <w:lvlJc w:val="left"/>
+      <w:pPr>
+        <w:ind w:left="6174" w:hanging="360"/>
+      </w:pPr>
+      <w:rPr>
+        <w:rFonts w:ascii="Symbol" w:hAnsi="Symbol" w:hint="default"/>
+      </w:rPr>
+    </w:lvl>
+    <w:lvl w:ilvl="7" w:tplc="18090003" w:tentative="1">
+      <w:start w:val="1"/>
+      <w:numFmt w:val="bullet"/>
+      <w:lvlText w:val="o"/>
+      <w:lvlJc w:val="left"/>
+      <w:pPr>
+        <w:ind w:left="6894" w:hanging="360"/>
+      </w:pPr>
+      <w:rPr>
+        <w:rFonts w:ascii="Courier New" w:hAnsi="Courier New" w:cs="Courier New" w:hint="default"/>
+      </w:rPr>
+    </w:lvl>
+    <w:lvl w:ilvl="8" w:tplc="18090005" w:tentative="1">
+      <w:start w:val="1"/>
+      <w:numFmt w:val="bullet"/>
+      <w:lvlText w:val=""/>
+      <w:lvlJc w:val="left"/>
+      <w:pPr>
+        <w:ind w:left="7614" w:hanging="360"/>
+      </w:pPr>
+      <w:rPr>
+        <w:rFonts w:ascii="Wingdings" w:hAnsi="Wingdings" w:hint="default"/>
+      </w:rPr>
+    </w:lvl>
+  </w:abstractNum>
+  <w:abstractNum w:abstractNumId="9" w15:restartNumberingAfterBreak="0">
     <w:nsid w:val="3FE62E70"/>
     <w:multiLevelType w:val="hybridMultilevel"/>
     <w:tmpl w:val="7C985322"/>
@@ -6318,7 +8608,7 @@
       </w:rPr>
     </w:lvl>
   </w:abstractNum>
-  <w:abstractNum w:abstractNumId="8" w15:restartNumberingAfterBreak="0">
+  <w:abstractNum w:abstractNumId="10" w15:restartNumberingAfterBreak="0">
     <w:nsid w:val="436A6C93"/>
     <w:multiLevelType w:val="hybridMultilevel"/>
     <w:tmpl w:val="0D608034"/>
@@ -6431,7 +8721,120 @@
       </w:rPr>
     </w:lvl>
   </w:abstractNum>
-  <w:abstractNum w:abstractNumId="9" w15:restartNumberingAfterBreak="0">
+  <w:abstractNum w:abstractNumId="11" w15:restartNumberingAfterBreak="0">
+    <w:nsid w:val="43CA59C4"/>
+    <w:multiLevelType w:val="hybridMultilevel"/>
+    <w:tmpl w:val="FCF4D654"/>
+    <w:lvl w:ilvl="0" w:tplc="18090001">
+      <w:start w:val="1"/>
+      <w:numFmt w:val="bullet"/>
+      <w:lvlText w:val=""/>
+      <w:lvlJc w:val="left"/>
+      <w:pPr>
+        <w:ind w:left="1854" w:hanging="360"/>
+      </w:pPr>
+      <w:rPr>
+        <w:rFonts w:ascii="Symbol" w:hAnsi="Symbol" w:hint="default"/>
+      </w:rPr>
+    </w:lvl>
+    <w:lvl w:ilvl="1" w:tplc="18090003" w:tentative="1">
+      <w:start w:val="1"/>
+      <w:numFmt w:val="bullet"/>
+      <w:lvlText w:val="o"/>
+      <w:lvlJc w:val="left"/>
+      <w:pPr>
+        <w:ind w:left="2574" w:hanging="360"/>
+      </w:pPr>
+      <w:rPr>
+        <w:rFonts w:ascii="Courier New" w:hAnsi="Courier New" w:cs="Courier New" w:hint="default"/>
+      </w:rPr>
+    </w:lvl>
+    <w:lvl w:ilvl="2" w:tplc="18090005" w:tentative="1">
+      <w:start w:val="1"/>
+      <w:numFmt w:val="bullet"/>
+      <w:lvlText w:val=""/>
+      <w:lvlJc w:val="left"/>
+      <w:pPr>
+        <w:ind w:left="3294" w:hanging="360"/>
+      </w:pPr>
+      <w:rPr>
+        <w:rFonts w:ascii="Wingdings" w:hAnsi="Wingdings" w:hint="default"/>
+      </w:rPr>
+    </w:lvl>
+    <w:lvl w:ilvl="3" w:tplc="18090001" w:tentative="1">
+      <w:start w:val="1"/>
+      <w:numFmt w:val="bullet"/>
+      <w:lvlText w:val=""/>
+      <w:lvlJc w:val="left"/>
+      <w:pPr>
+        <w:ind w:left="4014" w:hanging="360"/>
+      </w:pPr>
+      <w:rPr>
+        <w:rFonts w:ascii="Symbol" w:hAnsi="Symbol" w:hint="default"/>
+      </w:rPr>
+    </w:lvl>
+    <w:lvl w:ilvl="4" w:tplc="18090003" w:tentative="1">
+      <w:start w:val="1"/>
+      <w:numFmt w:val="bullet"/>
+      <w:lvlText w:val="o"/>
+      <w:lvlJc w:val="left"/>
+      <w:pPr>
+        <w:ind w:left="4734" w:hanging="360"/>
+      </w:pPr>
+      <w:rPr>
+        <w:rFonts w:ascii="Courier New" w:hAnsi="Courier New" w:cs="Courier New" w:hint="default"/>
+      </w:rPr>
+    </w:lvl>
+    <w:lvl w:ilvl="5" w:tplc="18090005" w:tentative="1">
+      <w:start w:val="1"/>
+      <w:numFmt w:val="bullet"/>
+      <w:lvlText w:val=""/>
+      <w:lvlJc w:val="left"/>
+      <w:pPr>
+        <w:ind w:left="5454" w:hanging="360"/>
+      </w:pPr>
+      <w:rPr>
+        <w:rFonts w:ascii="Wingdings" w:hAnsi="Wingdings" w:hint="default"/>
+      </w:rPr>
+    </w:lvl>
+    <w:lvl w:ilvl="6" w:tplc="18090001" w:tentative="1">
+      <w:start w:val="1"/>
+      <w:numFmt w:val="bullet"/>
+      <w:lvlText w:val=""/>
+      <w:lvlJc w:val="left"/>
+      <w:pPr>
+        <w:ind w:left="6174" w:hanging="360"/>
+      </w:pPr>
+      <w:rPr>
+        <w:rFonts w:ascii="Symbol" w:hAnsi="Symbol" w:hint="default"/>
+      </w:rPr>
+    </w:lvl>
+    <w:lvl w:ilvl="7" w:tplc="18090003" w:tentative="1">
+      <w:start w:val="1"/>
+      <w:numFmt w:val="bullet"/>
+      <w:lvlText w:val="o"/>
+      <w:lvlJc w:val="left"/>
+      <w:pPr>
+        <w:ind w:left="6894" w:hanging="360"/>
+      </w:pPr>
+      <w:rPr>
+        <w:rFonts w:ascii="Courier New" w:hAnsi="Courier New" w:cs="Courier New" w:hint="default"/>
+      </w:rPr>
+    </w:lvl>
+    <w:lvl w:ilvl="8" w:tplc="18090005" w:tentative="1">
+      <w:start w:val="1"/>
+      <w:numFmt w:val="bullet"/>
+      <w:lvlText w:val=""/>
+      <w:lvlJc w:val="left"/>
+      <w:pPr>
+        <w:ind w:left="7614" w:hanging="360"/>
+      </w:pPr>
+      <w:rPr>
+        <w:rFonts w:ascii="Wingdings" w:hAnsi="Wingdings" w:hint="default"/>
+      </w:rPr>
+    </w:lvl>
+  </w:abstractNum>
+  <w:abstractNum w:abstractNumId="12" w15:restartNumberingAfterBreak="0">
     <w:nsid w:val="44B17217"/>
     <w:multiLevelType w:val="hybridMultilevel"/>
     <w:tmpl w:val="BC4A1B86"/>
@@ -6549,7 +8952,7 @@
       </w:pPr>
     </w:lvl>
   </w:abstractNum>
-  <w:abstractNum w:abstractNumId="10" w15:restartNumberingAfterBreak="0">
+  <w:abstractNum w:abstractNumId="13" w15:restartNumberingAfterBreak="0">
     <w:nsid w:val="4A223F4A"/>
     <w:multiLevelType w:val="hybridMultilevel"/>
     <w:tmpl w:val="707242A8"/>
@@ -6667,7 +9070,120 @@
       </w:pPr>
     </w:lvl>
   </w:abstractNum>
-  <w:abstractNum w:abstractNumId="11" w15:restartNumberingAfterBreak="0">
+  <w:abstractNum w:abstractNumId="14" w15:restartNumberingAfterBreak="0">
+    <w:nsid w:val="4BBD44B5"/>
+    <w:multiLevelType w:val="hybridMultilevel"/>
+    <w:tmpl w:val="22EC287A"/>
+    <w:lvl w:ilvl="0" w:tplc="18090001">
+      <w:start w:val="1"/>
+      <w:numFmt w:val="bullet"/>
+      <w:lvlText w:val=""/>
+      <w:lvlJc w:val="left"/>
+      <w:pPr>
+        <w:ind w:left="1854" w:hanging="360"/>
+      </w:pPr>
+      <w:rPr>
+        <w:rFonts w:ascii="Symbol" w:hAnsi="Symbol" w:hint="default"/>
+      </w:rPr>
+    </w:lvl>
+    <w:lvl w:ilvl="1" w:tplc="18090003" w:tentative="1">
+      <w:start w:val="1"/>
+      <w:numFmt w:val="bullet"/>
+      <w:lvlText w:val="o"/>
+      <w:lvlJc w:val="left"/>
+      <w:pPr>
+        <w:ind w:left="2574" w:hanging="360"/>
+      </w:pPr>
+      <w:rPr>
+        <w:rFonts w:ascii="Courier New" w:hAnsi="Courier New" w:cs="Courier New" w:hint="default"/>
+      </w:rPr>
+    </w:lvl>
+    <w:lvl w:ilvl="2" w:tplc="18090005" w:tentative="1">
+      <w:start w:val="1"/>
+      <w:numFmt w:val="bullet"/>
+      <w:lvlText w:val=""/>
+      <w:lvlJc w:val="left"/>
+      <w:pPr>
+        <w:ind w:left="3294" w:hanging="360"/>
+      </w:pPr>
+      <w:rPr>
+        <w:rFonts w:ascii="Wingdings" w:hAnsi="Wingdings" w:hint="default"/>
+      </w:rPr>
+    </w:lvl>
+    <w:lvl w:ilvl="3" w:tplc="18090001" w:tentative="1">
+      <w:start w:val="1"/>
+      <w:numFmt w:val="bullet"/>
+      <w:lvlText w:val=""/>
+      <w:lvlJc w:val="left"/>
+      <w:pPr>
+        <w:ind w:left="4014" w:hanging="360"/>
+      </w:pPr>
+      <w:rPr>
+        <w:rFonts w:ascii="Symbol" w:hAnsi="Symbol" w:hint="default"/>
+      </w:rPr>
+    </w:lvl>
+    <w:lvl w:ilvl="4" w:tplc="18090003" w:tentative="1">
+      <w:start w:val="1"/>
+      <w:numFmt w:val="bullet"/>
+      <w:lvlText w:val="o"/>
+      <w:lvlJc w:val="left"/>
+      <w:pPr>
+        <w:ind w:left="4734" w:hanging="360"/>
+      </w:pPr>
+      <w:rPr>
+        <w:rFonts w:ascii="Courier New" w:hAnsi="Courier New" w:cs="Courier New" w:hint="default"/>
+      </w:rPr>
+    </w:lvl>
+    <w:lvl w:ilvl="5" w:tplc="18090005" w:tentative="1">
+      <w:start w:val="1"/>
+      <w:numFmt w:val="bullet"/>
+      <w:lvlText w:val=""/>
+      <w:lvlJc w:val="left"/>
+      <w:pPr>
+        <w:ind w:left="5454" w:hanging="360"/>
+      </w:pPr>
+      <w:rPr>
+        <w:rFonts w:ascii="Wingdings" w:hAnsi="Wingdings" w:hint="default"/>
+      </w:rPr>
+    </w:lvl>
+    <w:lvl w:ilvl="6" w:tplc="18090001" w:tentative="1">
+      <w:start w:val="1"/>
+      <w:numFmt w:val="bullet"/>
+      <w:lvlText w:val=""/>
+      <w:lvlJc w:val="left"/>
+      <w:pPr>
+        <w:ind w:left="6174" w:hanging="360"/>
+      </w:pPr>
+      <w:rPr>
+        <w:rFonts w:ascii="Symbol" w:hAnsi="Symbol" w:hint="default"/>
+      </w:rPr>
+    </w:lvl>
+    <w:lvl w:ilvl="7" w:tplc="18090003" w:tentative="1">
+      <w:start w:val="1"/>
+      <w:numFmt w:val="bullet"/>
+      <w:lvlText w:val="o"/>
+      <w:lvlJc w:val="left"/>
+      <w:pPr>
+        <w:ind w:left="6894" w:hanging="360"/>
+      </w:pPr>
+      <w:rPr>
+        <w:rFonts w:ascii="Courier New" w:hAnsi="Courier New" w:cs="Courier New" w:hint="default"/>
+      </w:rPr>
+    </w:lvl>
+    <w:lvl w:ilvl="8" w:tplc="18090005" w:tentative="1">
+      <w:start w:val="1"/>
+      <w:numFmt w:val="bullet"/>
+      <w:lvlText w:val=""/>
+      <w:lvlJc w:val="left"/>
+      <w:pPr>
+        <w:ind w:left="7614" w:hanging="360"/>
+      </w:pPr>
+      <w:rPr>
+        <w:rFonts w:ascii="Wingdings" w:hAnsi="Wingdings" w:hint="default"/>
+      </w:rPr>
+    </w:lvl>
+  </w:abstractNum>
+  <w:abstractNum w:abstractNumId="15" w15:restartNumberingAfterBreak="0">
     <w:nsid w:val="56094C27"/>
     <w:multiLevelType w:val="hybridMultilevel"/>
     <w:tmpl w:val="4D66D23E"/>
@@ -6785,7 +9301,120 @@
       </w:pPr>
     </w:lvl>
   </w:abstractNum>
-  <w:abstractNum w:abstractNumId="12" w15:restartNumberingAfterBreak="0">
+  <w:abstractNum w:abstractNumId="16" w15:restartNumberingAfterBreak="0">
+    <w:nsid w:val="58BC65B5"/>
+    <w:multiLevelType w:val="hybridMultilevel"/>
+    <w:tmpl w:val="813E9EE4"/>
+    <w:lvl w:ilvl="0" w:tplc="18090001">
+      <w:start w:val="1"/>
+      <w:numFmt w:val="bullet"/>
+      <w:lvlText w:val=""/>
+      <w:lvlJc w:val="left"/>
+      <w:pPr>
+        <w:ind w:left="1860" w:hanging="360"/>
+      </w:pPr>
+      <w:rPr>
+        <w:rFonts w:ascii="Symbol" w:hAnsi="Symbol" w:hint="default"/>
+      </w:rPr>
+    </w:lvl>
+    <w:lvl w:ilvl="1" w:tplc="18090003" w:tentative="1">
+      <w:start w:val="1"/>
+      <w:numFmt w:val="bullet"/>
+      <w:lvlText w:val="o"/>
+      <w:lvlJc w:val="left"/>
+      <w:pPr>
+        <w:ind w:left="2580" w:hanging="360"/>
+      </w:pPr>
+      <w:rPr>
+        <w:rFonts w:ascii="Courier New" w:hAnsi="Courier New" w:cs="Courier New" w:hint="default"/>
+      </w:rPr>
+    </w:lvl>
+    <w:lvl w:ilvl="2" w:tplc="18090005" w:tentative="1">
+      <w:start w:val="1"/>
+      <w:numFmt w:val="bullet"/>
+      <w:lvlText w:val=""/>
+      <w:lvlJc w:val="left"/>
+      <w:pPr>
+        <w:ind w:left="3300" w:hanging="360"/>
+      </w:pPr>
+      <w:rPr>
+        <w:rFonts w:ascii="Wingdings" w:hAnsi="Wingdings" w:hint="default"/>
+      </w:rPr>
+    </w:lvl>
+    <w:lvl w:ilvl="3" w:tplc="18090001" w:tentative="1">
+      <w:start w:val="1"/>
+      <w:numFmt w:val="bullet"/>
+      <w:lvlText w:val=""/>
+      <w:lvlJc w:val="left"/>
+      <w:pPr>
+        <w:ind w:left="4020" w:hanging="360"/>
+      </w:pPr>
+      <w:rPr>
+        <w:rFonts w:ascii="Symbol" w:hAnsi="Symbol" w:hint="default"/>
+      </w:rPr>
+    </w:lvl>
+    <w:lvl w:ilvl="4" w:tplc="18090003" w:tentative="1">
+      <w:start w:val="1"/>
+      <w:numFmt w:val="bullet"/>
+      <w:lvlText w:val="o"/>
+      <w:lvlJc w:val="left"/>
+      <w:pPr>
+        <w:ind w:left="4740" w:hanging="360"/>
+      </w:pPr>
+      <w:rPr>
+        <w:rFonts w:ascii="Courier New" w:hAnsi="Courier New" w:cs="Courier New" w:hint="default"/>
+      </w:rPr>
+    </w:lvl>
+    <w:lvl w:ilvl="5" w:tplc="18090005" w:tentative="1">
+      <w:start w:val="1"/>
+      <w:numFmt w:val="bullet"/>
+      <w:lvlText w:val=""/>
+      <w:lvlJc w:val="left"/>
+      <w:pPr>
+        <w:ind w:left="5460" w:hanging="360"/>
+      </w:pPr>
+      <w:rPr>
+        <w:rFonts w:ascii="Wingdings" w:hAnsi="Wingdings" w:hint="default"/>
+      </w:rPr>
+    </w:lvl>
+    <w:lvl w:ilvl="6" w:tplc="18090001" w:tentative="1">
+      <w:start w:val="1"/>
+      <w:numFmt w:val="bullet"/>
+      <w:lvlText w:val=""/>
+      <w:lvlJc w:val="left"/>
+      <w:pPr>
+        <w:ind w:left="6180" w:hanging="360"/>
+      </w:pPr>
+      <w:rPr>
+        <w:rFonts w:ascii="Symbol" w:hAnsi="Symbol" w:hint="default"/>
+      </w:rPr>
+    </w:lvl>
+    <w:lvl w:ilvl="7" w:tplc="18090003" w:tentative="1">
+      <w:start w:val="1"/>
+      <w:numFmt w:val="bullet"/>
+      <w:lvlText w:val="o"/>
+      <w:lvlJc w:val="left"/>
+      <w:pPr>
+        <w:ind w:left="6900" w:hanging="360"/>
+      </w:pPr>
+      <w:rPr>
+        <w:rFonts w:ascii="Courier New" w:hAnsi="Courier New" w:cs="Courier New" w:hint="default"/>
+      </w:rPr>
+    </w:lvl>
+    <w:lvl w:ilvl="8" w:tplc="18090005" w:tentative="1">
+      <w:start w:val="1"/>
+      <w:numFmt w:val="bullet"/>
+      <w:lvlText w:val=""/>
+      <w:lvlJc w:val="left"/>
+      <w:pPr>
+        <w:ind w:left="7620" w:hanging="360"/>
+      </w:pPr>
+      <w:rPr>
+        <w:rFonts w:ascii="Wingdings" w:hAnsi="Wingdings" w:hint="default"/>
+      </w:rPr>
+    </w:lvl>
+  </w:abstractNum>
+  <w:abstractNum w:abstractNumId="17" w15:restartNumberingAfterBreak="0">
     <w:nsid w:val="67B00980"/>
     <w:multiLevelType w:val="hybridMultilevel"/>
     <w:tmpl w:val="0210A1EE"/>
@@ -6926,7 +9555,7 @@
       </w:rPr>
     </w:lvl>
   </w:abstractNum>
-  <w:abstractNum w:abstractNumId="13" w15:restartNumberingAfterBreak="0">
+  <w:abstractNum w:abstractNumId="18" w15:restartNumberingAfterBreak="0">
     <w:nsid w:val="68303AC7"/>
     <w:multiLevelType w:val="hybridMultilevel"/>
     <w:tmpl w:val="5FE094EC"/>
@@ -7039,7 +9668,7 @@
       </w:rPr>
     </w:lvl>
   </w:abstractNum>
-  <w:abstractNum w:abstractNumId="14" w15:restartNumberingAfterBreak="0">
+  <w:abstractNum w:abstractNumId="19" w15:restartNumberingAfterBreak="0">
     <w:nsid w:val="6DE12357"/>
     <w:multiLevelType w:val="hybridMultilevel"/>
     <w:tmpl w:val="6E621472"/>
@@ -7156,7 +9785,7 @@
       </w:pPr>
     </w:lvl>
   </w:abstractNum>
-  <w:abstractNum w:abstractNumId="15" w15:restartNumberingAfterBreak="0">
+  <w:abstractNum w:abstractNumId="20" w15:restartNumberingAfterBreak="0">
     <w:nsid w:val="728224CA"/>
     <w:multiLevelType w:val="hybridMultilevel"/>
     <w:tmpl w:val="0FE645A4"/>
@@ -7273,19 +9902,19 @@
     <w:abstractNumId w:val="5"/>
   </w:num>
   <w:num w:numId="2" w16cid:durableId="470711783">
+    <w:abstractNumId w:val="17"/>
+  </w:num>
+  <w:num w:numId="3" w16cid:durableId="817648414">
     <w:abstractNumId w:val="12"/>
   </w:num>
-  <w:num w:numId="3" w16cid:durableId="817648414">
-    <w:abstractNumId w:val="9"/>
-  </w:num>
   <w:num w:numId="4" w16cid:durableId="1183125238">
-    <w:abstractNumId w:val="10"/>
+    <w:abstractNumId w:val="13"/>
   </w:num>
   <w:num w:numId="5" w16cid:durableId="477108911">
-    <w:abstractNumId w:val="11"/>
+    <w:abstractNumId w:val="15"/>
   </w:num>
   <w:num w:numId="6" w16cid:durableId="1225293361">
-    <w:abstractNumId w:val="14"/>
+    <w:abstractNumId w:val="19"/>
   </w:num>
   <w:num w:numId="7" w16cid:durableId="955522483">
     <w:abstractNumId w:val="4"/>
@@ -7294,10 +9923,10 @@
     <w:abstractNumId w:val="0"/>
   </w:num>
   <w:num w:numId="9" w16cid:durableId="1135222421">
-    <w:abstractNumId w:val="15"/>
+    <w:abstractNumId w:val="20"/>
   </w:num>
   <w:num w:numId="10" w16cid:durableId="764306766">
-    <w:abstractNumId w:val="8"/>
+    <w:abstractNumId w:val="10"/>
   </w:num>
   <w:num w:numId="11" w16cid:durableId="1738085425">
     <w:abstractNumId w:val="1"/>
@@ -7309,13 +9938,28 @@
     <w:abstractNumId w:val="3"/>
   </w:num>
   <w:num w:numId="14" w16cid:durableId="1697997960">
-    <w:abstractNumId w:val="13"/>
+    <w:abstractNumId w:val="18"/>
   </w:num>
   <w:num w:numId="15" w16cid:durableId="1369379906">
+    <w:abstractNumId w:val="9"/>
+  </w:num>
+  <w:num w:numId="16" w16cid:durableId="673413515">
     <w:abstractNumId w:val="7"/>
   </w:num>
-  <w:num w:numId="16" w16cid:durableId="673413515">
+  <w:num w:numId="17" w16cid:durableId="621116052">
+    <w:abstractNumId w:val="16"/>
+  </w:num>
+  <w:num w:numId="18" w16cid:durableId="299723794">
+    <w:abstractNumId w:val="14"/>
+  </w:num>
+  <w:num w:numId="19" w16cid:durableId="406272211">
+    <w:abstractNumId w:val="11"/>
+  </w:num>
+  <w:num w:numId="20" w16cid:durableId="1271468587">
     <w:abstractNumId w:val="6"/>
+  </w:num>
+  <w:num w:numId="21" w16cid:durableId="1026977894">
+    <w:abstractNumId w:val="8"/>
   </w:num>
   <w:numIdMacAtCleanup w:val="14"/>
 </w:numbering>
@@ -9449,7 +12093,13 @@
 </file>
 
 <file path=customXml/item1.xml><?xml version="1.0" encoding="utf-8"?>
-<b:Sources xmlns:b="http://schemas.openxmlformats.org/officeDocument/2006/bibliography" xmlns="http://schemas.openxmlformats.org/officeDocument/2006/bibliography" SelectedStyle="\APA.XSL" StyleName="APA"/>
+<?mso-contentType ?>
+<customXsn xmlns="http://schemas.microsoft.com/office/2006/metadata/customXsn">
+  <xsnLocation/>
+  <cached>True</cached>
+  <openByDefault>True</openByDefault>
+  <xsnScope/>
+</customXsn>
 </file>
 
 <file path=customXml/item2.xml><?xml version="1.0" encoding="utf-8"?>
@@ -9509,6 +12159,110 @@
 </file>
 
 <file path=customXml/item3.xml><?xml version="1.0" encoding="utf-8"?>
+<b:Sources xmlns:b="http://schemas.openxmlformats.org/officeDocument/2006/bibliography" xmlns="http://schemas.openxmlformats.org/officeDocument/2006/bibliography" SelectedStyle="\APA.XSL" StyleName="APA"/>
+</file>
+
+<file path=customXml/item4.xml><?xml version="1.0" encoding="utf-8"?>
+<?mso-contentType ?>
+<FormTemplates xmlns="http://schemas.microsoft.com/sharepoint/v3/contenttype/forms">
+  <Display>DocumentLibraryForm</Display>
+  <Edit>DocumentLibraryForm</Edit>
+  <New>DocumentLibraryForm</New>
+</FormTemplates>
+</file>
+
+<file path=customXml/item5.xml><?xml version="1.0" encoding="utf-8"?>
+<?mso-contentType ?>
+<SharedContentType xmlns="Microsoft.SharePoint.Taxonomy.ContentTypeSync" SourceId="1a4ba186-3518-432c-9561-7a0f3424a65e" ContentTypeId="0x010100A7E734F647EE7C4F86DAB9A69098C7820224" PreviousValue="false"/>
+</file>
+
+<file path=customXml/item6.xml><?xml version="1.0" encoding="utf-8"?>
+<?mso-contentType ?>
+<spe:Receivers xmlns:spe="http://schemas.microsoft.com/sharepoint/events">
+  <Receiver>
+    <Name>Document ID Generator</Name>
+    <Synchronization>Synchronous</Synchronization>
+    <Type>10001</Type>
+    <SequenceNumber>1000</SequenceNumber>
+    <Assembly>Microsoft.Office.DocumentManagement, Version=14.0.0.0, Culture=neutral, PublicKeyToken=71e9bce111e9429c</Assembly>
+    <Class>Microsoft.Office.DocumentManagement.Internal.DocIdHandler</Class>
+    <Data/>
+    <Filter/>
+  </Receiver>
+  <Receiver>
+    <Name>Document ID Generator</Name>
+    <Synchronization>Synchronous</Synchronization>
+    <Type>10002</Type>
+    <SequenceNumber>1001</SequenceNumber>
+    <Assembly>Microsoft.Office.DocumentManagement, Version=14.0.0.0, Culture=neutral, PublicKeyToken=71e9bce111e9429c</Assembly>
+    <Class>Microsoft.Office.DocumentManagement.Internal.DocIdHandler</Class>
+    <Data/>
+    <Filter/>
+  </Receiver>
+  <Receiver>
+    <Name>Document ID Generator</Name>
+    <Synchronization>Synchronous</Synchronization>
+    <Type>10004</Type>
+    <SequenceNumber>1002</SequenceNumber>
+    <Assembly>Microsoft.Office.DocumentManagement, Version=14.0.0.0, Culture=neutral, PublicKeyToken=71e9bce111e9429c</Assembly>
+    <Class>Microsoft.Office.DocumentManagement.Internal.DocIdHandler</Class>
+    <Data/>
+    <Filter/>
+  </Receiver>
+  <Receiver>
+    <Name>Document ID Generator</Name>
+    <Synchronization>Synchronous</Synchronization>
+    <Type>10006</Type>
+    <SequenceNumber>1003</SequenceNumber>
+    <Assembly>Microsoft.Office.DocumentManagement, Version=14.0.0.0, Culture=neutral, PublicKeyToken=71e9bce111e9429c</Assembly>
+    <Class>Microsoft.Office.DocumentManagement.Internal.DocIdHandler</Class>
+    <Data/>
+    <Filter/>
+  </Receiver>
+  <Receiver>
+    <Name>Document ID Generator</Name>
+    <Synchronization>Synchronous</Synchronization>
+    <Type>10001</Type>
+    <SequenceNumber>1000</SequenceNumber>
+    <Assembly>Microsoft.Office.DocumentManagement, Version=14.0.0.0, Culture=neutral, PublicKeyToken=71e9bce111e9429c</Assembly>
+    <Class>Microsoft.Office.DocumentManagement.Internal.DocIdHandler</Class>
+    <Data/>
+    <Filter/>
+  </Receiver>
+  <Receiver>
+    <Name>Document ID Generator</Name>
+    <Synchronization>Synchronous</Synchronization>
+    <Type>10002</Type>
+    <SequenceNumber>1001</SequenceNumber>
+    <Assembly>Microsoft.Office.DocumentManagement, Version=14.0.0.0, Culture=neutral, PublicKeyToken=71e9bce111e9429c</Assembly>
+    <Class>Microsoft.Office.DocumentManagement.Internal.DocIdHandler</Class>
+    <Data/>
+    <Filter/>
+  </Receiver>
+  <Receiver>
+    <Name>Document ID Generator</Name>
+    <Synchronization>Synchronous</Synchronization>
+    <Type>10004</Type>
+    <SequenceNumber>1002</SequenceNumber>
+    <Assembly>Microsoft.Office.DocumentManagement, Version=14.0.0.0, Culture=neutral, PublicKeyToken=71e9bce111e9429c</Assembly>
+    <Class>Microsoft.Office.DocumentManagement.Internal.DocIdHandler</Class>
+    <Data/>
+    <Filter/>
+  </Receiver>
+  <Receiver>
+    <Name>Document ID Generator</Name>
+    <Synchronization>Synchronous</Synchronization>
+    <Type>10006</Type>
+    <SequenceNumber>1003</SequenceNumber>
+    <Assembly>Microsoft.Office.DocumentManagement, Version=14.0.0.0, Culture=neutral, PublicKeyToken=71e9bce111e9429c</Assembly>
+    <Class>Microsoft.Office.DocumentManagement.Internal.DocIdHandler</Class>
+    <Data/>
+    <Filter/>
+  </Receiver>
+</spe:Receivers>
+</file>
+
+<file path=customXml/item7.xml><?xml version="1.0" encoding="utf-8"?>
 <ct:contentTypeSchema xmlns:ct="http://schemas.microsoft.com/office/2006/metadata/contentType" xmlns:ma="http://schemas.microsoft.com/office/2006/metadata/properties/metaAttributes" ct:_="" ma:_="" ma:contentTypeName="Word" ma:contentTypeID="0x010100A7E734F647EE7C4F86DAB9A69098C782022400BF6E643B4A341345BD6363F8CE34B5D8" ma:contentTypeVersion="9" ma:contentTypeDescription="" ma:contentTypeScope="" ma:versionID="8c01b84df54c4dedb4075576339ac11a">
   <xsd:schema xmlns:xsd="http://www.w3.org/2001/XMLSchema" xmlns:xs="http://www.w3.org/2001/XMLSchema" xmlns:p="http://schemas.microsoft.com/office/2006/metadata/properties" xmlns:ns1="http://schemas.microsoft.com/sharepoint/v3" xmlns:ns2="http://schemas.microsoft.com/sharepoint/v3/fields" xmlns:ns3="5c1b9bb2-1639-4569-abf8-361ff49d18c0" xmlns:ns4="a186bcf1-0ea9-4f9d-97ce-5956c7a58864" xmlns:ns5="14314bf2-d8ea-460d-9f54-3c374d3d0bc0" targetNamespace="http://schemas.microsoft.com/office/2006/metadata/properties" ma:root="true" ma:fieldsID="836ab43a5a708514794883ee9e678ed3" ns1:_="" ns2:_="" ns3:_="" ns4:_="" ns5:_="">
     <xsd:import namespace="http://schemas.microsoft.com/sharepoint/v3"/>
@@ -9787,120 +12541,10 @@
 </ct:contentTypeSchema>
 </file>
 
-<file path=customXml/item4.xml><?xml version="1.0" encoding="utf-8"?>
-<?mso-contentType ?>
-<spe:Receivers xmlns:spe="http://schemas.microsoft.com/sharepoint/events">
-  <Receiver>
-    <Name>Document ID Generator</Name>
-    <Synchronization>Synchronous</Synchronization>
-    <Type>10001</Type>
-    <SequenceNumber>1000</SequenceNumber>
-    <Assembly>Microsoft.Office.DocumentManagement, Version=14.0.0.0, Culture=neutral, PublicKeyToken=71e9bce111e9429c</Assembly>
-    <Class>Microsoft.Office.DocumentManagement.Internal.DocIdHandler</Class>
-    <Data/>
-    <Filter/>
-  </Receiver>
-  <Receiver>
-    <Name>Document ID Generator</Name>
-    <Synchronization>Synchronous</Synchronization>
-    <Type>10002</Type>
-    <SequenceNumber>1001</SequenceNumber>
-    <Assembly>Microsoft.Office.DocumentManagement, Version=14.0.0.0, Culture=neutral, PublicKeyToken=71e9bce111e9429c</Assembly>
-    <Class>Microsoft.Office.DocumentManagement.Internal.DocIdHandler</Class>
-    <Data/>
-    <Filter/>
-  </Receiver>
-  <Receiver>
-    <Name>Document ID Generator</Name>
-    <Synchronization>Synchronous</Synchronization>
-    <Type>10004</Type>
-    <SequenceNumber>1002</SequenceNumber>
-    <Assembly>Microsoft.Office.DocumentManagement, Version=14.0.0.0, Culture=neutral, PublicKeyToken=71e9bce111e9429c</Assembly>
-    <Class>Microsoft.Office.DocumentManagement.Internal.DocIdHandler</Class>
-    <Data/>
-    <Filter/>
-  </Receiver>
-  <Receiver>
-    <Name>Document ID Generator</Name>
-    <Synchronization>Synchronous</Synchronization>
-    <Type>10006</Type>
-    <SequenceNumber>1003</SequenceNumber>
-    <Assembly>Microsoft.Office.DocumentManagement, Version=14.0.0.0, Culture=neutral, PublicKeyToken=71e9bce111e9429c</Assembly>
-    <Class>Microsoft.Office.DocumentManagement.Internal.DocIdHandler</Class>
-    <Data/>
-    <Filter/>
-  </Receiver>
-  <Receiver>
-    <Name>Document ID Generator</Name>
-    <Synchronization>Synchronous</Synchronization>
-    <Type>10001</Type>
-    <SequenceNumber>1000</SequenceNumber>
-    <Assembly>Microsoft.Office.DocumentManagement, Version=14.0.0.0, Culture=neutral, PublicKeyToken=71e9bce111e9429c</Assembly>
-    <Class>Microsoft.Office.DocumentManagement.Internal.DocIdHandler</Class>
-    <Data/>
-    <Filter/>
-  </Receiver>
-  <Receiver>
-    <Name>Document ID Generator</Name>
-    <Synchronization>Synchronous</Synchronization>
-    <Type>10002</Type>
-    <SequenceNumber>1001</SequenceNumber>
-    <Assembly>Microsoft.Office.DocumentManagement, Version=14.0.0.0, Culture=neutral, PublicKeyToken=71e9bce111e9429c</Assembly>
-    <Class>Microsoft.Office.DocumentManagement.Internal.DocIdHandler</Class>
-    <Data/>
-    <Filter/>
-  </Receiver>
-  <Receiver>
-    <Name>Document ID Generator</Name>
-    <Synchronization>Synchronous</Synchronization>
-    <Type>10004</Type>
-    <SequenceNumber>1002</SequenceNumber>
-    <Assembly>Microsoft.Office.DocumentManagement, Version=14.0.0.0, Culture=neutral, PublicKeyToken=71e9bce111e9429c</Assembly>
-    <Class>Microsoft.Office.DocumentManagement.Internal.DocIdHandler</Class>
-    <Data/>
-    <Filter/>
-  </Receiver>
-  <Receiver>
-    <Name>Document ID Generator</Name>
-    <Synchronization>Synchronous</Synchronization>
-    <Type>10006</Type>
-    <SequenceNumber>1003</SequenceNumber>
-    <Assembly>Microsoft.Office.DocumentManagement, Version=14.0.0.0, Culture=neutral, PublicKeyToken=71e9bce111e9429c</Assembly>
-    <Class>Microsoft.Office.DocumentManagement.Internal.DocIdHandler</Class>
-    <Data/>
-    <Filter/>
-  </Receiver>
-</spe:Receivers>
-</file>
-
-<file path=customXml/item5.xml><?xml version="1.0" encoding="utf-8"?>
-<?mso-contentType ?>
-<SharedContentType xmlns="Microsoft.SharePoint.Taxonomy.ContentTypeSync" SourceId="1a4ba186-3518-432c-9561-7a0f3424a65e" ContentTypeId="0x010100A7E734F647EE7C4F86DAB9A69098C7820224" PreviousValue="false"/>
-</file>
-
-<file path=customXml/item6.xml><?xml version="1.0" encoding="utf-8"?>
-<?mso-contentType ?>
-<FormTemplates xmlns="http://schemas.microsoft.com/sharepoint/v3/contenttype/forms">
-  <Display>DocumentLibraryForm</Display>
-  <Edit>DocumentLibraryForm</Edit>
-  <New>DocumentLibraryForm</New>
-</FormTemplates>
-</file>
-
-<file path=customXml/item7.xml><?xml version="1.0" encoding="utf-8"?>
-<?mso-contentType ?>
-<customXsn xmlns="http://schemas.microsoft.com/office/2006/metadata/customXsn">
-  <xsnLocation/>
-  <cached>True</cached>
-  <openByDefault>True</openByDefault>
-  <xsnScope/>
-</customXsn>
-</file>
-
 <file path=customXml/itemProps1.xml><?xml version="1.0" encoding="utf-8"?>
-<ds:datastoreItem xmlns:ds="http://schemas.openxmlformats.org/officeDocument/2006/customXml" ds:itemID="{658135BF-D700-4274-B325-E3EA0CB4D125}">
+<ds:datastoreItem xmlns:ds="http://schemas.openxmlformats.org/officeDocument/2006/customXml" ds:itemID="{46E24F54-4F01-4CC5-BE7A-F5B43C4DFA15}">
   <ds:schemaRefs>
-    <ds:schemaRef ds:uri="http://schemas.openxmlformats.org/officeDocument/2006/bibliography"/>
+    <ds:schemaRef ds:uri="http://schemas.microsoft.com/office/2006/metadata/customXsn"/>
   </ds:schemaRefs>
 </ds:datastoreItem>
 </file>
@@ -9920,6 +12564,38 @@
 </file>
 
 <file path=customXml/itemProps3.xml><?xml version="1.0" encoding="utf-8"?>
+<ds:datastoreItem xmlns:ds="http://schemas.openxmlformats.org/officeDocument/2006/customXml" ds:itemID="{658135BF-D700-4274-B325-E3EA0CB4D125}">
+  <ds:schemaRefs>
+    <ds:schemaRef ds:uri="http://schemas.openxmlformats.org/officeDocument/2006/bibliography"/>
+  </ds:schemaRefs>
+</ds:datastoreItem>
+</file>
+
+<file path=customXml/itemProps4.xml><?xml version="1.0" encoding="utf-8"?>
+<ds:datastoreItem xmlns:ds="http://schemas.openxmlformats.org/officeDocument/2006/customXml" ds:itemID="{DCA83557-F125-4F89-AC3A-D3DD4CB2C773}">
+  <ds:schemaRefs>
+    <ds:schemaRef ds:uri="http://schemas.microsoft.com/sharepoint/v3/contenttype/forms"/>
+  </ds:schemaRefs>
+</ds:datastoreItem>
+</file>
+
+<file path=customXml/itemProps5.xml><?xml version="1.0" encoding="utf-8"?>
+<ds:datastoreItem xmlns:ds="http://schemas.openxmlformats.org/officeDocument/2006/customXml" ds:itemID="{82EF24C0-F9A1-46DE-9B74-635EECB0D344}">
+  <ds:schemaRefs>
+    <ds:schemaRef ds:uri="Microsoft.SharePoint.Taxonomy.ContentTypeSync"/>
+  </ds:schemaRefs>
+</ds:datastoreItem>
+</file>
+
+<file path=customXml/itemProps6.xml><?xml version="1.0" encoding="utf-8"?>
+<ds:datastoreItem xmlns:ds="http://schemas.openxmlformats.org/officeDocument/2006/customXml" ds:itemID="{14D6955C-01AB-4AFA-BA2A-00574732DBE7}">
+  <ds:schemaRefs>
+    <ds:schemaRef ds:uri="http://schemas.microsoft.com/sharepoint/events"/>
+  </ds:schemaRefs>
+</ds:datastoreItem>
+</file>
+
+<file path=customXml/itemProps7.xml><?xml version="1.0" encoding="utf-8"?>
 <ds:datastoreItem xmlns:ds="http://schemas.openxmlformats.org/officeDocument/2006/customXml" ds:itemID="{8E87A96F-618F-45DE-900C-C26A50036DF2}">
   <ds:schemaRefs>
     <ds:schemaRef ds:uri="http://schemas.microsoft.com/office/2006/metadata/contentType"/>
@@ -9939,36 +12615,4 @@
     <ds:schemaRef ds:uri="http://schemas.microsoft.com/internal/obd"/>
   </ds:schemaRefs>
 </ds:datastoreItem>
-</file>
-
-<file path=customXml/itemProps4.xml><?xml version="1.0" encoding="utf-8"?>
-<ds:datastoreItem xmlns:ds="http://schemas.openxmlformats.org/officeDocument/2006/customXml" ds:itemID="{14D6955C-01AB-4AFA-BA2A-00574732DBE7}">
-  <ds:schemaRefs>
-    <ds:schemaRef ds:uri="http://schemas.microsoft.com/sharepoint/events"/>
-  </ds:schemaRefs>
-</ds:datastoreItem>
-</file>
-
-<file path=customXml/itemProps5.xml><?xml version="1.0" encoding="utf-8"?>
-<ds:datastoreItem xmlns:ds="http://schemas.openxmlformats.org/officeDocument/2006/customXml" ds:itemID="{82EF24C0-F9A1-46DE-9B74-635EECB0D344}">
-  <ds:schemaRefs>
-    <ds:schemaRef ds:uri="Microsoft.SharePoint.Taxonomy.ContentTypeSync"/>
-  </ds:schemaRefs>
-</ds:datastoreItem>
-</file>
-
-<file path=customXml/itemProps6.xml><?xml version="1.0" encoding="utf-8"?>
-<ds:datastoreItem xmlns:ds="http://schemas.openxmlformats.org/officeDocument/2006/customXml" ds:itemID="{DCA83557-F125-4F89-AC3A-D3DD4CB2C773}">
-  <ds:schemaRefs>
-    <ds:schemaRef ds:uri="http://schemas.microsoft.com/sharepoint/v3/contenttype/forms"/>
-  </ds:schemaRefs>
-</ds:datastoreItem>
-</file>
-
-<file path=customXml/itemProps7.xml><?xml version="1.0" encoding="utf-8"?>
-<ds:datastoreItem xmlns:ds="http://schemas.openxmlformats.org/officeDocument/2006/customXml" ds:itemID="{46E24F54-4F01-4CC5-BE7A-F5B43C4DFA15}">
-  <ds:schemaRefs>
-    <ds:schemaRef ds:uri="http://schemas.microsoft.com/office/2006/metadata/customXsn"/>
-  </ds:schemaRefs>
-</ds:datastoreItem>
 </file>
</xml_diff>